<commit_message>
Um pouco mais a frente
</commit_message>
<xml_diff>
--- a/relatorioASA.docx
+++ b/relatorioASA.docx
@@ -106,7 +106,7 @@
     </w:p>
     <w:p>
       <w:pPr>
-        <w:pStyle w:val="Ttulo1"/>
+        <w:pStyle w:val="Heading1"/>
         <w:jc w:val="both"/>
         <w:rPr>
           <w:b/>
@@ -312,7 +312,7 @@
     </w:p>
     <w:p>
       <w:pPr>
-        <w:pStyle w:val="Ttulo1"/>
+        <w:pStyle w:val="Heading1"/>
         <w:jc w:val="both"/>
         <w:rPr>
           <w:b/>
@@ -655,21 +655,7 @@
           <w:sz w:val="24"/>
           <w:szCs w:val="24"/>
         </w:rPr>
-        <w:t xml:space="preserve">, </w:t>
-      </w:r>
-      <w:r>
-        <w:rPr>
-          <w:sz w:val="24"/>
-          <w:szCs w:val="24"/>
-        </w:rPr>
-        <w:t>que representa o 1º plano</w:t>
-      </w:r>
-      <w:r>
-        <w:rPr>
-          <w:sz w:val="24"/>
-          <w:szCs w:val="24"/>
-        </w:rPr>
-        <w:t xml:space="preserve"> e </w:t>
+        <w:t xml:space="preserve">, que representa o 1º plano e </w:t>
       </w:r>
       <w:r>
         <w:rPr>
@@ -1092,7 +1078,7 @@
     </w:p>
     <w:p>
       <w:pPr>
-        <w:pStyle w:val="PargrafodaLista"/>
+        <w:pStyle w:val="ListParagraph"/>
         <w:numPr>
           <w:ilvl w:val="0"/>
           <w:numId w:val="1"/>
@@ -1114,67 +1100,7 @@
     </w:p>
     <w:p>
       <w:pPr>
-        <w:jc w:val="both"/>
-        <w:rPr>
-          <w:sz w:val="24"/>
-          <w:szCs w:val="24"/>
-        </w:rPr>
-      </w:pPr>
-      <w:r>
-        <w:rPr>
-          <w:sz w:val="24"/>
-          <w:szCs w:val="24"/>
-        </w:rPr>
-        <w:t>-------------------------------</w:t>
-      </w:r>
-      <w:r>
-        <w:rPr>
-          <w:sz w:val="24"/>
-          <w:szCs w:val="24"/>
-        </w:rPr>
-        <w:t>-----</w:t>
-      </w:r>
-      <w:bookmarkStart w:id="0" w:name="_GoBack"/>
-      <w:bookmarkEnd w:id="0"/>
-      <w:r>
-        <w:rPr>
-          <w:sz w:val="24"/>
-          <w:szCs w:val="24"/>
-        </w:rPr>
-        <w:t>----</w:t>
-      </w:r>
-      <w:r>
-        <w:rPr>
-          <w:sz w:val="24"/>
-          <w:szCs w:val="24"/>
-        </w:rPr>
-        <w:t>-</w:t>
-      </w:r>
-      <w:r>
-        <w:rPr>
-          <w:sz w:val="24"/>
-          <w:szCs w:val="24"/>
-        </w:rPr>
-        <w:t>------</w:t>
-      </w:r>
-      <w:r>
-        <w:rPr>
-          <w:sz w:val="24"/>
-          <w:szCs w:val="24"/>
-        </w:rPr>
-        <w:t>-</w:t>
-      </w:r>
-      <w:r>
-        <w:rPr>
-          <w:sz w:val="24"/>
-          <w:szCs w:val="24"/>
-        </w:rPr>
-        <w:t xml:space="preserve"> VOU AQUI!!! ------------------------------------------------</w:t>
-      </w:r>
-    </w:p>
-    <w:p>
-      <w:pPr>
-        <w:pStyle w:val="PargrafodaLista"/>
+        <w:pStyle w:val="ListParagraph"/>
         <w:numPr>
           <w:ilvl w:val="0"/>
           <w:numId w:val="1"/>
@@ -1214,17 +1140,82 @@
           <w:sz w:val="24"/>
           <w:szCs w:val="24"/>
         </w:rPr>
-        <w:t>, com a variante onde é feita a contagem de arestas que ligam componentes, através de uma das seguintes condições:</w:t>
+        <w:t xml:space="preserve">, com a variante </w:t>
+      </w:r>
+      <w:r>
+        <w:rPr>
+          <w:sz w:val="24"/>
+          <w:szCs w:val="24"/>
+        </w:rPr>
+        <w:t xml:space="preserve">onde, por sabermos </w:t>
+      </w:r>
+      <w:r>
+        <w:rPr>
+          <w:i/>
+          <w:sz w:val="24"/>
+          <w:szCs w:val="24"/>
+        </w:rPr>
+        <w:t>a priori</w:t>
+      </w:r>
+      <w:r>
+        <w:rPr>
+          <w:sz w:val="24"/>
+          <w:szCs w:val="24"/>
+        </w:rPr>
+        <w:t xml:space="preserve"> que a maior parte dos vértices do grafo têm ligação da origem para o vértice e do vértice para o destino (caminhos mais curtos nas V primeiras BFS) fazemos logo o envio de fluxo da </w:t>
+      </w:r>
+      <w:proofErr w:type="spellStart"/>
+      <w:r>
+        <w:rPr>
+          <w:sz w:val="24"/>
+          <w:szCs w:val="24"/>
+        </w:rPr>
+        <w:t>source</w:t>
+      </w:r>
+      <w:proofErr w:type="spellEnd"/>
+      <w:r>
+        <w:rPr>
+          <w:sz w:val="24"/>
+          <w:szCs w:val="24"/>
+        </w:rPr>
+        <w:t xml:space="preserve"> para o target através destes caminhos, esgotando pelo menos uma das arestas </w:t>
+      </w:r>
+      <w:proofErr w:type="spellStart"/>
+      <w:r>
+        <w:rPr>
+          <w:sz w:val="24"/>
+          <w:szCs w:val="24"/>
+        </w:rPr>
+        <w:t>source</w:t>
+      </w:r>
+      <w:proofErr w:type="spellEnd"/>
+      <w:r>
+        <w:rPr>
+          <w:sz w:val="24"/>
+          <w:szCs w:val="24"/>
+        </w:rPr>
+        <w:t xml:space="preserve">-&gt;vértice ou vértice-&gt;target. Aplicamos de seguida o </w:t>
+      </w:r>
+      <w:proofErr w:type="spellStart"/>
+      <w:r>
+        <w:rPr>
+          <w:sz w:val="24"/>
+          <w:szCs w:val="24"/>
+        </w:rPr>
+        <w:t>Edmonds-Karp</w:t>
+      </w:r>
+      <w:proofErr w:type="spellEnd"/>
+      <w:r>
+        <w:rPr>
+          <w:sz w:val="24"/>
+          <w:szCs w:val="24"/>
+        </w:rPr>
+        <w:t xml:space="preserve"> sobre o grafo resultante.</w:t>
       </w:r>
     </w:p>
     <w:p>
       <w:pPr>
-        <w:pStyle w:val="PargrafodaLista"/>
-        <w:numPr>
-          <w:ilvl w:val="1"/>
-          <w:numId w:val="1"/>
-        </w:numPr>
-        <w:ind w:left="1134" w:firstLine="567"/>
+        <w:ind w:left="567" w:firstLine="720"/>
         <w:jc w:val="both"/>
         <w:rPr>
           <w:sz w:val="24"/>
@@ -1236,7 +1227,28 @@
           <w:sz w:val="24"/>
           <w:szCs w:val="24"/>
         </w:rPr>
-        <w:t xml:space="preserve">Se na última iteração do </w:t>
+        <w:t xml:space="preserve">O corte é obtido quando na BFS não é possível </w:t>
+      </w:r>
+      <w:r>
+        <w:rPr>
+          <w:sz w:val="24"/>
+          <w:szCs w:val="24"/>
+        </w:rPr>
+        <w:t>obter um caminho para a</w:t>
+      </w:r>
+      <w:r>
+        <w:rPr>
+          <w:sz w:val="24"/>
+          <w:szCs w:val="24"/>
+        </w:rPr>
+        <w:t xml:space="preserve"> target, sendo que os vértices </w:t>
+      </w:r>
+      <w:r>
+        <w:rPr>
+          <w:sz w:val="24"/>
+          <w:szCs w:val="24"/>
+        </w:rPr>
+        <w:t xml:space="preserve">descobertos pertencem ao lado da </w:t>
       </w:r>
       <w:proofErr w:type="spellStart"/>
       <w:r>
@@ -1244,21 +1256,7 @@
           <w:sz w:val="24"/>
           <w:szCs w:val="24"/>
         </w:rPr>
-        <w:t>Tarjan</w:t>
-      </w:r>
-      <w:r>
-        <w:rPr>
-          <w:sz w:val="24"/>
-          <w:szCs w:val="24"/>
-        </w:rPr>
-        <w:t>-</w:t>
-      </w:r>
-      <w:r>
-        <w:rPr>
-          <w:sz w:val="24"/>
-          <w:szCs w:val="24"/>
-        </w:rPr>
-        <w:t>visit</w:t>
+        <w:t>source</w:t>
       </w:r>
       <w:proofErr w:type="spellEnd"/>
       <w:r>
@@ -1266,7 +1264,14 @@
           <w:sz w:val="24"/>
           <w:szCs w:val="24"/>
         </w:rPr>
-        <w:t xml:space="preserve"> foi criada uma componente fortemente ligada, o vértice atual liga a outra componente fortemente ligada</w:t>
+        <w:t xml:space="preserve"> e os restantes </w:t>
+      </w:r>
+      <w:r>
+        <w:rPr>
+          <w:sz w:val="24"/>
+          <w:szCs w:val="24"/>
+        </w:rPr>
+        <w:t>ao lado do target</w:t>
       </w:r>
       <w:r>
         <w:rPr>
@@ -1278,94 +1283,7 @@
     </w:p>
     <w:p>
       <w:pPr>
-        <w:pStyle w:val="PargrafodaLista"/>
-        <w:numPr>
-          <w:ilvl w:val="1"/>
-          <w:numId w:val="1"/>
-        </w:numPr>
-        <w:ind w:left="1134" w:firstLine="567"/>
-        <w:jc w:val="both"/>
-        <w:rPr>
-          <w:sz w:val="24"/>
-          <w:szCs w:val="24"/>
-        </w:rPr>
-      </w:pPr>
-      <w:r>
-        <w:rPr>
-          <w:sz w:val="24"/>
-          <w:szCs w:val="24"/>
-        </w:rPr>
-        <w:t>Se for encontrad</w:t>
-      </w:r>
-      <w:r>
-        <w:rPr>
-          <w:sz w:val="24"/>
-          <w:szCs w:val="24"/>
-        </w:rPr>
-        <w:t>a</w:t>
-      </w:r>
-      <w:r>
-        <w:rPr>
-          <w:sz w:val="24"/>
-          <w:szCs w:val="24"/>
-        </w:rPr>
-        <w:t xml:space="preserve"> uma adjacência para um vértice que já foi descoberto, mas que não está na pilha auxiliar do algoritmo, o vértice atual liga a outra componente fortemente ligada.</w:t>
-      </w:r>
-    </w:p>
-    <w:p>
-      <w:pPr>
-        <w:ind w:left="1134" w:firstLine="567"/>
-        <w:jc w:val="both"/>
-        <w:rPr>
-          <w:sz w:val="24"/>
-          <w:szCs w:val="24"/>
-        </w:rPr>
-      </w:pPr>
-      <w:r>
-        <w:rPr>
-          <w:b/>
-          <w:color w:val="2F5496" w:themeColor="accent1" w:themeShade="BF"/>
-          <w:sz w:val="24"/>
-          <w:szCs w:val="24"/>
-        </w:rPr>
-        <w:t>Nota</w:t>
-      </w:r>
-      <w:r>
-        <w:rPr>
-          <w:color w:val="2F5496" w:themeColor="accent1" w:themeShade="BF"/>
-          <w:sz w:val="24"/>
-          <w:szCs w:val="24"/>
-        </w:rPr>
-        <w:t>:</w:t>
-      </w:r>
-      <w:r>
-        <w:rPr>
-          <w:sz w:val="24"/>
-          <w:szCs w:val="24"/>
-        </w:rPr>
-        <w:t xml:space="preserve"> Esta contagem considera múltiplas ligações entre as mesmas duas componentes;</w:t>
-      </w:r>
-    </w:p>
-    <w:p>
-      <w:pPr>
-        <w:ind w:left="567" w:firstLine="567"/>
-        <w:jc w:val="both"/>
-        <w:rPr>
-          <w:sz w:val="24"/>
-          <w:szCs w:val="24"/>
-        </w:rPr>
-      </w:pPr>
-      <w:r>
-        <w:rPr>
-          <w:sz w:val="24"/>
-          <w:szCs w:val="24"/>
-        </w:rPr>
-        <w:t>A criação das sub-regiões (componentes fortemente ligadas) faz-se através da interligação entre o identificador do vértice e o identificador da componente a que ele pertence.</w:t>
-      </w:r>
-    </w:p>
-    <w:p>
-      <w:pPr>
-        <w:pStyle w:val="PargrafodaLista"/>
+        <w:pStyle w:val="ListParagraph"/>
         <w:numPr>
           <w:ilvl w:val="0"/>
           <w:numId w:val="1"/>
@@ -1382,7 +1300,7 @@
           <w:sz w:val="24"/>
           <w:szCs w:val="24"/>
         </w:rPr>
-        <w:t xml:space="preserve">“Compactação” das </w:t>
+        <w:t xml:space="preserve">Cálculo do peso total da segmentação. Uma vez que do lado da </w:t>
       </w:r>
       <w:proofErr w:type="spellStart"/>
       <w:r>
@@ -1390,7 +1308,29 @@
           <w:sz w:val="24"/>
           <w:szCs w:val="24"/>
         </w:rPr>
-        <w:t>SCC</w:t>
+        <w:t>source</w:t>
+      </w:r>
+      <w:proofErr w:type="spellEnd"/>
+      <w:r>
+        <w:rPr>
+          <w:sz w:val="24"/>
+          <w:szCs w:val="24"/>
+        </w:rPr>
+        <w:t xml:space="preserve"> se encontram os vértices para os quais existe maior somatório de pesos de 1º plano, e do lado do target se encontram os vértices com maior </w:t>
+      </w:r>
+      <w:r>
+        <w:rPr>
+          <w:sz w:val="24"/>
+          <w:szCs w:val="24"/>
+        </w:rPr>
+        <w:t xml:space="preserve">somatório de </w:t>
+      </w:r>
+      <w:r>
+        <w:rPr>
+          <w:sz w:val="24"/>
+          <w:szCs w:val="24"/>
+        </w:rPr>
+        <w:t>peso</w:t>
       </w:r>
       <w:r>
         <w:rPr>
@@ -1399,13 +1339,35 @@
         </w:rPr>
         <w:t>s</w:t>
       </w:r>
+      <w:r>
+        <w:rPr>
+          <w:sz w:val="24"/>
+          <w:szCs w:val="24"/>
+        </w:rPr>
+        <w:t xml:space="preserve"> de cenário, os pesos considerados para o peso total são os pesos de cenário dos vértices do lado da </w:t>
+      </w:r>
+      <w:proofErr w:type="spellStart"/>
+      <w:r>
+        <w:rPr>
+          <w:sz w:val="24"/>
+          <w:szCs w:val="24"/>
+        </w:rPr>
+        <w:t>source</w:t>
+      </w:r>
       <w:proofErr w:type="spellEnd"/>
       <w:r>
         <w:rPr>
           <w:sz w:val="24"/>
           <w:szCs w:val="24"/>
         </w:rPr>
-        <w:t xml:space="preserve"> a partir da lista que estabelece a ligação entre vértice e componente em que se insere. A criação desta lista de </w:t>
+        <w:t xml:space="preserve"> e os pesos de 1º plano dos vértices do lado do target</w:t>
+      </w:r>
+      <w:r>
+        <w:rPr>
+          <w:sz w:val="24"/>
+          <w:szCs w:val="24"/>
+        </w:rPr>
+        <w:t xml:space="preserve">. As </w:t>
       </w:r>
       <w:proofErr w:type="spellStart"/>
       <w:r>
@@ -1413,7 +1375,7 @@
           <w:sz w:val="24"/>
           <w:szCs w:val="24"/>
         </w:rPr>
-        <w:t>SCCs</w:t>
+        <w:t>ligacões</w:t>
       </w:r>
       <w:proofErr w:type="spellEnd"/>
       <w:r>
@@ -1421,12 +1383,12 @@
           <w:sz w:val="24"/>
           <w:szCs w:val="24"/>
         </w:rPr>
-        <w:t xml:space="preserve"> é ordenada por indentificador de componente.</w:t>
+        <w:t xml:space="preserve"> entre lados são obtidas verificando quais vértices de 1º plano ligam aos de cenário, considerando os pesos desses arcos.</w:t>
       </w:r>
     </w:p>
     <w:p>
       <w:pPr>
-        <w:pStyle w:val="PargrafodaLista"/>
+        <w:pStyle w:val="ListParagraph"/>
         <w:numPr>
           <w:ilvl w:val="0"/>
           <w:numId w:val="1"/>
@@ -1443,166 +1405,183 @@
           <w:sz w:val="24"/>
           <w:szCs w:val="24"/>
         </w:rPr>
-        <w:t xml:space="preserve">Procura das ligações entre </w:t>
-      </w:r>
-      <w:proofErr w:type="spellStart"/>
-      <w:r>
-        <w:rPr>
-          <w:sz w:val="24"/>
-          <w:szCs w:val="24"/>
-        </w:rPr>
-        <w:t>SCCs</w:t>
-      </w:r>
-      <w:proofErr w:type="spellEnd"/>
-      <w:r>
-        <w:rPr>
-          <w:sz w:val="24"/>
-          <w:szCs w:val="24"/>
-        </w:rPr>
-        <w:t>:</w:t>
-      </w:r>
-      <w:r>
-        <w:rPr>
-          <w:sz w:val="24"/>
-          <w:szCs w:val="24"/>
-        </w:rPr>
-        <w:t xml:space="preserve"> Uma ligação é procurada percorrendo as adjacências dos vértices de cada componente que ligam a outras </w:t>
-      </w:r>
-      <w:proofErr w:type="spellStart"/>
-      <w:r>
-        <w:rPr>
-          <w:sz w:val="24"/>
-          <w:szCs w:val="24"/>
-        </w:rPr>
-        <w:t>SCCs</w:t>
-      </w:r>
-      <w:proofErr w:type="spellEnd"/>
-      <w:r>
-        <w:rPr>
-          <w:sz w:val="24"/>
-          <w:szCs w:val="24"/>
-        </w:rPr>
-        <w:t xml:space="preserve">. Se for detetada uma aresta </w:t>
-      </w:r>
-      <w:proofErr w:type="spellStart"/>
-      <w:r>
-        <w:rPr>
-          <w:sz w:val="24"/>
-          <w:szCs w:val="24"/>
-        </w:rPr>
-        <w:t>inter-SCC</w:t>
-      </w:r>
-      <w:proofErr w:type="spellEnd"/>
-      <w:r>
-        <w:rPr>
-          <w:sz w:val="24"/>
-          <w:szCs w:val="24"/>
-        </w:rPr>
-        <w:t xml:space="preserve"> que já exista, isto é, já pertença à lista de adjacências da SCC, o contador de arestas entre SCC é diminuído em 1 e essa aresta específica é ignorada como ligação </w:t>
-      </w:r>
-      <w:proofErr w:type="spellStart"/>
-      <w:r>
-        <w:rPr>
-          <w:sz w:val="24"/>
-          <w:szCs w:val="24"/>
-        </w:rPr>
-        <w:t>inter-SCC</w:t>
-      </w:r>
-      <w:proofErr w:type="spellEnd"/>
-      <w:r>
-        <w:rPr>
-          <w:sz w:val="24"/>
-          <w:szCs w:val="24"/>
-        </w:rPr>
-        <w:t>.</w:t>
+        <w:t xml:space="preserve">Escrita de output, na ordem </w:t>
+      </w:r>
+      <w:r>
+        <w:rPr>
+          <w:sz w:val="24"/>
+          <w:szCs w:val="24"/>
+        </w:rPr>
+        <w:t>peso total da segmentação</w:t>
+      </w:r>
+      <w:r>
+        <w:rPr>
+          <w:sz w:val="24"/>
+          <w:szCs w:val="24"/>
+        </w:rPr>
+        <w:t xml:space="preserve"> </w:t>
+      </w:r>
+      <w:r>
+        <w:rPr>
+          <w:sz w:val="24"/>
+          <w:szCs w:val="24"/>
+        </w:rPr>
+        <w:t>e representação do grafo em forma de matriz, com os vértices representados por um “P” se forem de 1º plano ou com um “C” se forem de cenário</w:t>
       </w:r>
     </w:p>
     <w:p>
       <w:pPr>
-        <w:pStyle w:val="PargrafodaLista"/>
-        <w:numPr>
-          <w:ilvl w:val="0"/>
-          <w:numId w:val="1"/>
-        </w:numPr>
-        <w:ind w:left="567" w:firstLine="567"/>
+        <w:pStyle w:val="ListParagraph"/>
+        <w:ind w:left="1134"/>
         <w:jc w:val="both"/>
         <w:rPr>
           <w:sz w:val="24"/>
           <w:szCs w:val="24"/>
         </w:rPr>
       </w:pPr>
-      <w:r>
-        <w:rPr>
-          <w:sz w:val="24"/>
-          <w:szCs w:val="24"/>
-        </w:rPr>
-        <w:t>Escrita de output, na ordem n</w:t>
-      </w:r>
-      <w:r>
-        <w:rPr>
-          <w:sz w:val="24"/>
-          <w:szCs w:val="24"/>
-        </w:rPr>
-        <w:t>ú</w:t>
-      </w:r>
-      <w:r>
-        <w:rPr>
-          <w:sz w:val="24"/>
-          <w:szCs w:val="24"/>
-        </w:rPr>
-        <w:t xml:space="preserve">mero de sub-regiões, número de ligações entre sub-regiões e representação das </w:t>
-      </w:r>
-      <w:r>
-        <w:rPr>
-          <w:sz w:val="24"/>
-          <w:szCs w:val="24"/>
-        </w:rPr>
-        <w:t>ligações</w:t>
-      </w:r>
-      <w:r>
-        <w:rPr>
-          <w:sz w:val="24"/>
-          <w:szCs w:val="24"/>
-        </w:rPr>
-        <w:t xml:space="preserve"> (no formato: &lt;origem&gt; &lt;destino&gt;)</w:t>
-      </w:r>
-      <w:r>
-        <w:rPr>
-          <w:sz w:val="24"/>
-          <w:szCs w:val="24"/>
-        </w:rPr>
-        <w:t>.</w:t>
-      </w:r>
     </w:p>
     <w:p>
       <w:pPr>
-        <w:pStyle w:val="PargrafodaLista"/>
-        <w:ind w:left="1134"/>
-        <w:jc w:val="both"/>
-        <w:rPr>
-          <w:sz w:val="24"/>
-          <w:szCs w:val="24"/>
-        </w:rPr>
-      </w:pPr>
+        <w:pStyle w:val="Heading1"/>
+        <w:rPr>
+          <w:b/>
+          <w:sz w:val="24"/>
+        </w:rPr>
+      </w:pPr>
+      <w:r>
+        <w:rPr>
+          <w:b/>
+          <w:sz w:val="24"/>
+        </w:rPr>
+        <w:t>Análise Teórica</w:t>
+      </w:r>
     </w:p>
     <w:p>
       <w:pPr>
-        <w:pStyle w:val="Ttulo1"/>
-        <w:rPr>
-          <w:b/>
-          <w:sz w:val="24"/>
-        </w:rPr>
-      </w:pPr>
-      <w:r>
-        <w:rPr>
-          <w:b/>
-          <w:sz w:val="24"/>
-        </w:rPr>
-        <w:t>Análise Teórica</w:t>
+        <w:ind w:firstLine="720"/>
+        <w:jc w:val="both"/>
+        <w:rPr>
+          <w:sz w:val="24"/>
+          <w:szCs w:val="24"/>
+        </w:rPr>
+      </w:pPr>
+      <w:r>
+        <w:rPr>
+          <w:sz w:val="24"/>
+          <w:szCs w:val="24"/>
+        </w:rPr>
+        <w:t xml:space="preserve">A complexidade temporal do programa desenvolvido, por se basear no algoritmo de </w:t>
+      </w:r>
+      <w:proofErr w:type="spellStart"/>
+      <w:r>
+        <w:rPr>
+          <w:sz w:val="24"/>
+          <w:szCs w:val="24"/>
+        </w:rPr>
+        <w:t>Edmonds-Karp</w:t>
+      </w:r>
+      <w:proofErr w:type="spellEnd"/>
+      <w:r>
+        <w:rPr>
+          <w:sz w:val="24"/>
+          <w:szCs w:val="24"/>
+        </w:rPr>
+        <w:t xml:space="preserve">, </w:t>
+      </w:r>
+      <w:r>
+        <w:rPr>
+          <w:sz w:val="24"/>
+          <w:szCs w:val="24"/>
+        </w:rPr>
+        <w:t xml:space="preserve">e uma vez que para cada vértice (exceto a </w:t>
+      </w:r>
+      <w:proofErr w:type="spellStart"/>
+      <w:r>
+        <w:rPr>
+          <w:sz w:val="24"/>
+          <w:szCs w:val="24"/>
+        </w:rPr>
+        <w:t>source</w:t>
+      </w:r>
+      <w:proofErr w:type="spellEnd"/>
+      <w:r>
+        <w:rPr>
+          <w:sz w:val="24"/>
+          <w:szCs w:val="24"/>
+        </w:rPr>
+        <w:t xml:space="preserve">) existem no máximo 6 ligações, </w:t>
+      </w:r>
+      <w:r>
+        <w:rPr>
+          <w:sz w:val="24"/>
+          <w:szCs w:val="24"/>
+        </w:rPr>
+        <w:t>estimamos</w:t>
+      </w:r>
+      <w:r>
+        <w:rPr>
+          <w:sz w:val="24"/>
+          <w:szCs w:val="24"/>
+        </w:rPr>
+        <w:t xml:space="preserve"> que será de complexidade O(V</w:t>
+      </w:r>
+      <w:r>
+        <w:rPr>
+          <w:sz w:val="24"/>
+          <w:szCs w:val="24"/>
+          <w:vertAlign w:val="superscript"/>
+        </w:rPr>
+        <w:t>3</w:t>
+      </w:r>
+      <w:r>
+        <w:rPr>
+          <w:sz w:val="24"/>
+          <w:szCs w:val="24"/>
+        </w:rPr>
+        <w:t>)</w:t>
+      </w:r>
+      <w:r>
+        <w:rPr>
+          <w:sz w:val="24"/>
+          <w:szCs w:val="24"/>
+        </w:rPr>
+        <w:t>.</w:t>
       </w:r>
     </w:p>
     <w:p>
       <w:pPr>
+        <w:jc w:val="both"/>
+        <w:rPr>
+          <w:sz w:val="24"/>
+          <w:szCs w:val="24"/>
+        </w:rPr>
+      </w:pPr>
+      <w:r>
+        <w:rPr>
+          <w:sz w:val="24"/>
+          <w:szCs w:val="24"/>
+        </w:rPr>
+        <w:sym w:font="Wingdings" w:char="F0DF"/>
+      </w:r>
+      <w:r>
+        <w:rPr>
+          <w:sz w:val="24"/>
+          <w:szCs w:val="24"/>
+        </w:rPr>
+        <w:t>------------------------------------------WE’RE HERE---------------------------------------------------</w:t>
+      </w:r>
+      <w:r>
+        <w:rPr>
+          <w:sz w:val="24"/>
+          <w:szCs w:val="24"/>
+        </w:rPr>
+        <w:sym w:font="Wingdings" w:char="F0E0"/>
+      </w:r>
+      <w:bookmarkStart w:id="0" w:name="_GoBack"/>
+      <w:bookmarkEnd w:id="0"/>
+    </w:p>
+    <w:p>
+      <w:pPr>
         <w:ind w:firstLine="720"/>
         <w:jc w:val="both"/>
         <w:rPr>
@@ -1615,143 +1594,93 @@
           <w:sz w:val="24"/>
           <w:szCs w:val="24"/>
         </w:rPr>
-        <w:t xml:space="preserve">A complexidade temporal do programa desenvolvido, por se basear no algoritmo de </w:t>
-      </w:r>
-      <w:proofErr w:type="spellStart"/>
-      <w:r>
-        <w:rPr>
-          <w:sz w:val="24"/>
-          <w:szCs w:val="24"/>
-        </w:rPr>
-        <w:t>Tarjan</w:t>
-      </w:r>
-      <w:proofErr w:type="spellEnd"/>
-      <w:r>
-        <w:rPr>
-          <w:sz w:val="24"/>
-          <w:szCs w:val="24"/>
-        </w:rPr>
-        <w:t xml:space="preserve">, e uma vez que as pesquisas são feitas no máximo a todos os vértices e todas arestas, estima-se ser O(V+E), onde V é o número de vértices e </w:t>
-      </w:r>
-      <w:proofErr w:type="spellStart"/>
-      <w:r>
-        <w:rPr>
-          <w:sz w:val="24"/>
-          <w:szCs w:val="24"/>
-        </w:rPr>
-        <w:t>E</w:t>
-      </w:r>
-      <w:proofErr w:type="spellEnd"/>
-      <w:r>
-        <w:rPr>
-          <w:sz w:val="24"/>
-          <w:szCs w:val="24"/>
-        </w:rPr>
-        <w:t xml:space="preserve"> é o número de arestas.</w:t>
+        <w:t>Quanto à complexidade espacial, como no máximo são guardados uma lista de adjacências para cada vértice, isto é, guarda-se espaço para V vértices</w:t>
+      </w:r>
+      <w:r>
+        <w:rPr>
+          <w:sz w:val="24"/>
+          <w:szCs w:val="24"/>
+        </w:rPr>
+        <w:t>,</w:t>
+      </w:r>
+      <w:r>
+        <w:rPr>
+          <w:sz w:val="24"/>
+          <w:szCs w:val="24"/>
+        </w:rPr>
+        <w:t xml:space="preserve"> e espaço para E arestas, estima -se que a complexidade será O(V+E).</w:t>
+      </w:r>
+      <w:r>
+        <w:rPr>
+          <w:sz w:val="24"/>
+          <w:szCs w:val="24"/>
+        </w:rPr>
+        <w:t xml:space="preserve"> São também </w:t>
+      </w:r>
+      <w:r>
+        <w:rPr>
+          <w:sz w:val="24"/>
+          <w:szCs w:val="24"/>
+        </w:rPr>
+        <w:t>guardados</w:t>
+      </w:r>
+      <w:r>
+        <w:rPr>
+          <w:sz w:val="24"/>
+          <w:szCs w:val="24"/>
+        </w:rPr>
+        <w:t xml:space="preserve"> outros </w:t>
+      </w:r>
+      <w:r>
+        <w:rPr>
+          <w:sz w:val="24"/>
+          <w:szCs w:val="24"/>
+        </w:rPr>
+        <w:t xml:space="preserve">vetores de tamanho </w:t>
+      </w:r>
+      <w:proofErr w:type="gramStart"/>
+      <w:r>
+        <w:rPr>
+          <w:sz w:val="24"/>
+          <w:szCs w:val="24"/>
+        </w:rPr>
+        <w:t>V</w:t>
+      </w:r>
+      <w:proofErr w:type="gramEnd"/>
+      <w:r>
+        <w:rPr>
+          <w:sz w:val="24"/>
+          <w:szCs w:val="24"/>
+        </w:rPr>
+        <w:t xml:space="preserve"> mas o limite assintótico continua a ser O(V+E).</w:t>
       </w:r>
     </w:p>
     <w:p>
       <w:pPr>
-        <w:ind w:firstLine="720"/>
-        <w:jc w:val="both"/>
-        <w:rPr>
-          <w:sz w:val="24"/>
-          <w:szCs w:val="24"/>
-        </w:rPr>
-      </w:pPr>
-      <w:r>
-        <w:rPr>
-          <w:sz w:val="24"/>
-          <w:szCs w:val="24"/>
-        </w:rPr>
-        <w:t>Quanto à complexidade espacial, como no máximo são guardados uma lista de adjacências para cada vértice, isto é, guarda-se espaço para V vértices</w:t>
-      </w:r>
-      <w:r>
-        <w:rPr>
-          <w:sz w:val="24"/>
-          <w:szCs w:val="24"/>
-        </w:rPr>
-        <w:t>,</w:t>
-      </w:r>
-      <w:r>
-        <w:rPr>
-          <w:sz w:val="24"/>
-          <w:szCs w:val="24"/>
-        </w:rPr>
-        <w:t xml:space="preserve"> e espaço para E arestas, estima -se que a complexidade será O(V+E).</w:t>
-      </w:r>
-      <w:r>
-        <w:rPr>
-          <w:sz w:val="24"/>
-          <w:szCs w:val="24"/>
-        </w:rPr>
-        <w:t xml:space="preserve"> São também </w:t>
-      </w:r>
-      <w:r>
-        <w:rPr>
-          <w:sz w:val="24"/>
-          <w:szCs w:val="24"/>
-        </w:rPr>
-        <w:t>guardados</w:t>
-      </w:r>
-      <w:r>
-        <w:rPr>
-          <w:sz w:val="24"/>
-          <w:szCs w:val="24"/>
-        </w:rPr>
-        <w:t xml:space="preserve"> outros </w:t>
-      </w:r>
-      <w:r>
-        <w:rPr>
-          <w:sz w:val="24"/>
-          <w:szCs w:val="24"/>
-        </w:rPr>
-        <w:t xml:space="preserve">vetores de tamanho </w:t>
-      </w:r>
-      <w:proofErr w:type="gramStart"/>
-      <w:r>
-        <w:rPr>
-          <w:sz w:val="24"/>
-          <w:szCs w:val="24"/>
-        </w:rPr>
-        <w:t>V</w:t>
-      </w:r>
-      <w:proofErr w:type="gramEnd"/>
-      <w:r>
-        <w:rPr>
-          <w:sz w:val="24"/>
-          <w:szCs w:val="24"/>
-        </w:rPr>
-        <w:t xml:space="preserve"> mas o limite assintótico continua a ser O(V+E).</w:t>
-      </w:r>
+        <w:rPr>
+          <w:sz w:val="24"/>
+          <w:szCs w:val="24"/>
+        </w:rPr>
+      </w:pPr>
     </w:p>
     <w:p>
       <w:pPr>
-        <w:rPr>
-          <w:sz w:val="24"/>
-          <w:szCs w:val="24"/>
-        </w:rPr>
-      </w:pPr>
+        <w:pStyle w:val="Heading1"/>
+        <w:rPr>
+          <w:b/>
+          <w:sz w:val="24"/>
+        </w:rPr>
+      </w:pPr>
+      <w:r>
+        <w:rPr>
+          <w:b/>
+          <w:sz w:val="24"/>
+        </w:rPr>
+        <w:t>Análise Experimental</w:t>
+      </w:r>
     </w:p>
     <w:p>
       <w:pPr>
-        <w:pStyle w:val="Ttulo1"/>
-        <w:rPr>
-          <w:b/>
-          <w:sz w:val="24"/>
-        </w:rPr>
-      </w:pPr>
-      <w:r>
-        <w:rPr>
-          <w:b/>
-          <w:sz w:val="24"/>
-        </w:rPr>
-        <w:lastRenderedPageBreak/>
-        <w:t>Análise Experimental</w:t>
-      </w:r>
-    </w:p>
-    <w:p>
-      <w:pPr>
         <w:ind w:firstLine="567"/>
         <w:jc w:val="both"/>
         <w:rPr>
@@ -1806,7 +1735,16 @@
           <w:sz w:val="24"/>
           <w:szCs w:val="24"/>
         </w:rPr>
-        <w:t xml:space="preserve"> i7-7700HQ CPU @ </w:t>
+        <w:t xml:space="preserve"> i7-</w:t>
+      </w:r>
+      <w:r>
+        <w:rPr>
+          <w:rFonts w:eastAsiaTheme="majorEastAsia" w:cstheme="minorHAnsi"/>
+          <w:sz w:val="24"/>
+          <w:szCs w:val="24"/>
+        </w:rPr>
+        <w:lastRenderedPageBreak/>
+        <w:t xml:space="preserve">7700HQ CPU @ </w:t>
       </w:r>
       <w:r>
         <w:rPr>
@@ -1934,7 +1872,7 @@
     </w:p>
     <w:tbl>
       <w:tblPr>
-        <w:tblStyle w:val="TabelacomGrelha"/>
+        <w:tblStyle w:val="TableGrid"/>
         <w:tblW w:w="0" w:type="auto"/>
         <w:tblInd w:w="1134" w:type="dxa"/>
         <w:tblLook w:val="04A0" w:firstRow="1" w:lastRow="0" w:firstColumn="1" w:lastColumn="0" w:noHBand="0" w:noVBand="1"/>
@@ -1951,7 +1889,7 @@
           </w:tcPr>
           <w:p>
             <w:pPr>
-              <w:pStyle w:val="PargrafodaLista"/>
+              <w:pStyle w:val="ListParagraph"/>
               <w:ind w:left="0"/>
               <w:jc w:val="center"/>
               <w:rPr>
@@ -1980,7 +1918,7 @@
           </w:tcPr>
           <w:p>
             <w:pPr>
-              <w:pStyle w:val="PargrafodaLista"/>
+              <w:pStyle w:val="ListParagraph"/>
               <w:ind w:left="0"/>
               <w:jc w:val="center"/>
               <w:rPr>
@@ -2009,7 +1947,7 @@
           </w:tcPr>
           <w:p>
             <w:pPr>
-              <w:pStyle w:val="PargrafodaLista"/>
+              <w:pStyle w:val="ListParagraph"/>
               <w:ind w:left="0"/>
               <w:jc w:val="center"/>
               <w:rPr>
@@ -2040,7 +1978,7 @@
           </w:tcPr>
           <w:p>
             <w:pPr>
-              <w:pStyle w:val="PargrafodaLista"/>
+              <w:pStyle w:val="ListParagraph"/>
               <w:ind w:left="0"/>
               <w:jc w:val="center"/>
               <w:rPr>
@@ -2065,7 +2003,7 @@
           </w:tcPr>
           <w:p>
             <w:pPr>
-              <w:pStyle w:val="PargrafodaLista"/>
+              <w:pStyle w:val="ListParagraph"/>
               <w:ind w:left="0"/>
               <w:jc w:val="center"/>
               <w:rPr>
@@ -2098,7 +2036,7 @@
           </w:tcPr>
           <w:p>
             <w:pPr>
-              <w:pStyle w:val="PargrafodaLista"/>
+              <w:pStyle w:val="ListParagraph"/>
               <w:ind w:left="0"/>
               <w:jc w:val="center"/>
               <w:rPr>
@@ -2125,7 +2063,7 @@
           </w:tcPr>
           <w:p>
             <w:pPr>
-              <w:pStyle w:val="PargrafodaLista"/>
+              <w:pStyle w:val="ListParagraph"/>
               <w:ind w:left="0"/>
               <w:jc w:val="center"/>
               <w:rPr>
@@ -2166,7 +2104,7 @@
           </w:tcPr>
           <w:p>
             <w:pPr>
-              <w:pStyle w:val="PargrafodaLista"/>
+              <w:pStyle w:val="ListParagraph"/>
               <w:ind w:left="0"/>
               <w:jc w:val="center"/>
               <w:rPr>
@@ -2191,7 +2129,7 @@
           </w:tcPr>
           <w:p>
             <w:pPr>
-              <w:pStyle w:val="PargrafodaLista"/>
+              <w:pStyle w:val="ListParagraph"/>
               <w:ind w:left="0"/>
               <w:jc w:val="center"/>
               <w:rPr>
@@ -2218,7 +2156,7 @@
           </w:tcPr>
           <w:p>
             <w:pPr>
-              <w:pStyle w:val="PargrafodaLista"/>
+              <w:pStyle w:val="ListParagraph"/>
               <w:ind w:left="0"/>
               <w:jc w:val="center"/>
               <w:rPr>
@@ -2243,7 +2181,7 @@
           </w:tcPr>
           <w:p>
             <w:pPr>
-              <w:pStyle w:val="PargrafodaLista"/>
+              <w:pStyle w:val="ListParagraph"/>
               <w:ind w:left="0"/>
               <w:jc w:val="center"/>
               <w:rPr>
@@ -2268,7 +2206,7 @@
           </w:tcPr>
           <w:p>
             <w:pPr>
-              <w:pStyle w:val="PargrafodaLista"/>
+              <w:pStyle w:val="ListParagraph"/>
               <w:ind w:left="0"/>
               <w:jc w:val="center"/>
               <w:rPr>
@@ -2295,7 +2233,7 @@
           </w:tcPr>
           <w:p>
             <w:pPr>
-              <w:pStyle w:val="PargrafodaLista"/>
+              <w:pStyle w:val="ListParagraph"/>
               <w:ind w:left="0"/>
               <w:jc w:val="center"/>
               <w:rPr>
@@ -2320,7 +2258,7 @@
           </w:tcPr>
           <w:p>
             <w:pPr>
-              <w:pStyle w:val="PargrafodaLista"/>
+              <w:pStyle w:val="ListParagraph"/>
               <w:ind w:left="0"/>
               <w:jc w:val="center"/>
               <w:rPr>
@@ -2345,7 +2283,7 @@
           </w:tcPr>
           <w:p>
             <w:pPr>
-              <w:pStyle w:val="PargrafodaLista"/>
+              <w:pStyle w:val="ListParagraph"/>
               <w:ind w:left="0"/>
               <w:jc w:val="center"/>
               <w:rPr>
@@ -2380,7 +2318,7 @@
           </w:tcPr>
           <w:p>
             <w:pPr>
-              <w:pStyle w:val="PargrafodaLista"/>
+              <w:pStyle w:val="ListParagraph"/>
               <w:ind w:left="0"/>
               <w:jc w:val="center"/>
               <w:rPr>
@@ -2405,7 +2343,7 @@
           </w:tcPr>
           <w:p>
             <w:pPr>
-              <w:pStyle w:val="PargrafodaLista"/>
+              <w:pStyle w:val="ListParagraph"/>
               <w:ind w:left="0"/>
               <w:jc w:val="center"/>
               <w:rPr>
@@ -2438,7 +2376,7 @@
           </w:tcPr>
           <w:p>
             <w:pPr>
-              <w:pStyle w:val="PargrafodaLista"/>
+              <w:pStyle w:val="ListParagraph"/>
               <w:ind w:left="0"/>
               <w:jc w:val="center"/>
               <w:rPr>
@@ -2950,7 +2888,7 @@
     </w:p>
     <w:p>
       <w:pPr>
-        <w:pStyle w:val="Ttulo1"/>
+        <w:pStyle w:val="Heading1"/>
         <w:rPr>
           <w:b/>
           <w:sz w:val="24"/>
@@ -2994,10 +2932,9 @@
           <w:color w:val="444444"/>
           <w:sz w:val="20"/>
           <w:szCs w:val="20"/>
-          <w:lang w:eastAsia="pt-PT"/>
-        </w:rPr>
-      </w:pPr>
-      <w:proofErr w:type="spellStart"/>
+          <w:lang w:val="en-GB" w:eastAsia="pt-PT"/>
+        </w:rPr>
+      </w:pPr>
       <w:r>
         <w:rPr>
           <w:rFonts w:eastAsia="Times New Roman" w:cstheme="minorHAnsi"/>
@@ -3006,100 +2943,9 @@
           <w:color w:val="444444"/>
           <w:sz w:val="24"/>
           <w:szCs w:val="20"/>
-          <w:lang w:eastAsia="pt-PT"/>
-        </w:rPr>
-        <w:t>Introduction</w:t>
-      </w:r>
-      <w:proofErr w:type="spellEnd"/>
-      <w:r>
-        <w:rPr>
-          <w:rFonts w:eastAsia="Times New Roman" w:cstheme="minorHAnsi"/>
-          <w:b/>
-          <w:bCs/>
-          <w:color w:val="444444"/>
-          <w:sz w:val="24"/>
-          <w:szCs w:val="20"/>
-          <w:lang w:eastAsia="pt-PT"/>
-        </w:rPr>
-        <w:t xml:space="preserve"> to </w:t>
-      </w:r>
-      <w:proofErr w:type="spellStart"/>
-      <w:r>
-        <w:rPr>
-          <w:rFonts w:eastAsia="Times New Roman" w:cstheme="minorHAnsi"/>
-          <w:b/>
-          <w:bCs/>
-          <w:color w:val="444444"/>
-          <w:sz w:val="24"/>
-          <w:szCs w:val="20"/>
-          <w:lang w:eastAsia="pt-PT"/>
-        </w:rPr>
-        <w:t>Algorithms</w:t>
-      </w:r>
-      <w:proofErr w:type="spellEnd"/>
-      <w:r>
-        <w:rPr>
-          <w:rFonts w:eastAsia="Times New Roman" w:cstheme="minorHAnsi"/>
-          <w:b/>
-          <w:bCs/>
-          <w:color w:val="444444"/>
-          <w:sz w:val="24"/>
-          <w:szCs w:val="20"/>
-          <w:lang w:eastAsia="pt-PT"/>
-        </w:rPr>
-        <w:t xml:space="preserve">, </w:t>
-      </w:r>
-      <w:proofErr w:type="spellStart"/>
-      <w:r>
-        <w:rPr>
-          <w:rFonts w:eastAsia="Times New Roman" w:cstheme="minorHAnsi"/>
-          <w:b/>
-          <w:bCs/>
-          <w:color w:val="444444"/>
-          <w:sz w:val="24"/>
-          <w:szCs w:val="20"/>
-          <w:lang w:eastAsia="pt-PT"/>
-        </w:rPr>
-        <w:t>Third</w:t>
-      </w:r>
-      <w:proofErr w:type="spellEnd"/>
-      <w:r>
-        <w:rPr>
-          <w:rFonts w:eastAsia="Times New Roman" w:cstheme="minorHAnsi"/>
-          <w:b/>
-          <w:bCs/>
-          <w:color w:val="444444"/>
-          <w:sz w:val="24"/>
-          <w:szCs w:val="20"/>
-          <w:lang w:eastAsia="pt-PT"/>
-        </w:rPr>
-        <w:t xml:space="preserve"> </w:t>
-      </w:r>
-      <w:proofErr w:type="spellStart"/>
-      <w:r>
-        <w:rPr>
-          <w:rFonts w:eastAsia="Times New Roman" w:cstheme="minorHAnsi"/>
-          <w:b/>
-          <w:bCs/>
-          <w:color w:val="444444"/>
-          <w:sz w:val="24"/>
-          <w:szCs w:val="20"/>
-          <w:lang w:eastAsia="pt-PT"/>
-        </w:rPr>
-        <w:t>Edition</w:t>
-      </w:r>
-      <w:proofErr w:type="spellEnd"/>
-      <w:r>
-        <w:rPr>
-          <w:rFonts w:eastAsia="Times New Roman" w:cstheme="minorHAnsi"/>
-          <w:b/>
-          <w:bCs/>
-          <w:color w:val="444444"/>
-          <w:sz w:val="24"/>
-          <w:szCs w:val="20"/>
-          <w:lang w:eastAsia="pt-PT"/>
-        </w:rPr>
-        <w:t>: </w:t>
+          <w:lang w:val="en-GB" w:eastAsia="pt-PT"/>
+        </w:rPr>
+        <w:t>Introduction to Algorithms, Third Edition: </w:t>
       </w:r>
       <w:r>
         <w:rPr>
@@ -3107,7 +2953,7 @@
           <w:color w:val="444444"/>
           <w:sz w:val="24"/>
           <w:szCs w:val="20"/>
-          <w:lang w:eastAsia="pt-PT"/>
+          <w:lang w:val="en-GB" w:eastAsia="pt-PT"/>
         </w:rPr>
         <w:t xml:space="preserve">Thomas H. </w:t>
       </w:r>
@@ -3118,7 +2964,7 @@
           <w:color w:val="444444"/>
           <w:sz w:val="24"/>
           <w:szCs w:val="20"/>
-          <w:lang w:eastAsia="pt-PT"/>
+          <w:lang w:val="en-GB" w:eastAsia="pt-PT"/>
         </w:rPr>
         <w:t>Cormen</w:t>
       </w:r>
@@ -3129,7 +2975,7 @@
           <w:color w:val="444444"/>
           <w:sz w:val="24"/>
           <w:szCs w:val="20"/>
-          <w:lang w:eastAsia="pt-PT"/>
+          <w:lang w:val="en-GB" w:eastAsia="pt-PT"/>
         </w:rPr>
         <w:t xml:space="preserve">, Charles E. </w:t>
       </w:r>
@@ -3140,7 +2986,7 @@
           <w:color w:val="444444"/>
           <w:sz w:val="24"/>
           <w:szCs w:val="20"/>
-          <w:lang w:eastAsia="pt-PT"/>
+          <w:lang w:val="en-GB" w:eastAsia="pt-PT"/>
         </w:rPr>
         <w:t>Leiserson</w:t>
       </w:r>
@@ -3151,7 +2997,7 @@
           <w:color w:val="444444"/>
           <w:sz w:val="24"/>
           <w:szCs w:val="20"/>
-          <w:lang w:eastAsia="pt-PT"/>
+          <w:lang w:val="en-GB" w:eastAsia="pt-PT"/>
         </w:rPr>
         <w:t xml:space="preserve">, Ronald L. </w:t>
       </w:r>
@@ -3162,7 +3008,7 @@
           <w:color w:val="444444"/>
           <w:sz w:val="24"/>
           <w:szCs w:val="20"/>
-          <w:lang w:eastAsia="pt-PT"/>
+          <w:lang w:val="en-GB" w:eastAsia="pt-PT"/>
         </w:rPr>
         <w:t>Rivest</w:t>
       </w:r>
@@ -3173,9 +3019,9 @@
           <w:color w:val="444444"/>
           <w:sz w:val="24"/>
           <w:szCs w:val="20"/>
-          <w:lang w:eastAsia="pt-PT"/>
-        </w:rPr>
-        <w:t xml:space="preserve"> </w:t>
+          <w:lang w:val="en-GB" w:eastAsia="pt-PT"/>
+        </w:rPr>
+        <w:t xml:space="preserve"> and Clifford </w:t>
       </w:r>
       <w:proofErr w:type="spellStart"/>
       <w:r>
@@ -3184,9 +3030,9 @@
           <w:color w:val="444444"/>
           <w:sz w:val="24"/>
           <w:szCs w:val="20"/>
-          <w:lang w:eastAsia="pt-PT"/>
-        </w:rPr>
-        <w:t>and</w:t>
+          <w:lang w:val="en-GB" w:eastAsia="pt-PT"/>
+        </w:rPr>
+        <w:t>SteinSeptember</w:t>
       </w:r>
       <w:proofErr w:type="spellEnd"/>
       <w:r>
@@ -3195,36 +3041,14 @@
           <w:color w:val="444444"/>
           <w:sz w:val="24"/>
           <w:szCs w:val="20"/>
-          <w:lang w:eastAsia="pt-PT"/>
-        </w:rPr>
-        <w:t xml:space="preserve"> Clifford </w:t>
-      </w:r>
-      <w:proofErr w:type="spellStart"/>
-      <w:r>
-        <w:rPr>
-          <w:rFonts w:eastAsia="Times New Roman" w:cstheme="minorHAnsi"/>
-          <w:color w:val="444444"/>
-          <w:sz w:val="24"/>
-          <w:szCs w:val="20"/>
-          <w:lang w:eastAsia="pt-PT"/>
-        </w:rPr>
-        <w:t>SteinSeptember</w:t>
-      </w:r>
-      <w:proofErr w:type="spellEnd"/>
-      <w:r>
-        <w:rPr>
-          <w:rFonts w:eastAsia="Times New Roman" w:cstheme="minorHAnsi"/>
-          <w:color w:val="444444"/>
-          <w:sz w:val="24"/>
-          <w:szCs w:val="20"/>
-          <w:lang w:eastAsia="pt-PT"/>
+          <w:lang w:val="en-GB" w:eastAsia="pt-PT"/>
         </w:rPr>
         <w:t xml:space="preserve"> 2009 ISBN-10: 0-262-53305-7; ISBN-13: 978-0-262-53305-8</w:t>
       </w:r>
     </w:p>
     <w:p>
       <w:pPr>
-        <w:pStyle w:val="PargrafodaLista"/>
+        <w:pStyle w:val="ListParagraph"/>
         <w:numPr>
           <w:ilvl w:val="0"/>
           <w:numId w:val="3"/>
@@ -3232,13 +3056,15 @@
         <w:ind w:left="1134" w:firstLine="0"/>
         <w:rPr>
           <w:sz w:val="24"/>
+          <w:lang w:val="en-GB"/>
         </w:rPr>
       </w:pPr>
       <w:hyperlink r:id="rId8" w:history="1">
         <w:r>
           <w:rPr>
-            <w:rStyle w:val="Hiperligao"/>
+            <w:rStyle w:val="Hyperlink"/>
             <w:sz w:val="24"/>
+            <w:lang w:val="en-GB"/>
           </w:rPr>
           <w:t>https://pt.wikipedia.org/wiki/Pesquisa_binária</w:t>
         </w:r>
@@ -3246,6 +3072,7 @@
       <w:r>
         <w:rPr>
           <w:sz w:val="24"/>
+          <w:lang w:val="en-GB"/>
         </w:rPr>
         <w:t xml:space="preserve"> </w:t>
       </w:r>
@@ -3255,6 +3082,7 @@
         <w:rPr>
           <w:sz w:val="24"/>
           <w:u w:val="single"/>
+          <w:lang w:val="en-GB"/>
         </w:rPr>
       </w:pPr>
     </w:p>
@@ -4155,11 +3983,11 @@
       <w:lang w:val="pt-PT"/>
     </w:rPr>
   </w:style>
-  <w:style w:type="paragraph" w:styleId="Ttulo1">
+  <w:style w:type="paragraph" w:styleId="Heading1">
     <w:name w:val="heading 1"/>
     <w:basedOn w:val="Normal"/>
     <w:next w:val="Normal"/>
-    <w:link w:val="Ttulo1Carter"/>
+    <w:link w:val="Heading1Char"/>
     <w:uiPriority w:val="9"/>
     <w:qFormat/>
     <w:rsid w:val="00603253"/>
@@ -4176,13 +4004,13 @@
       <w:szCs w:val="32"/>
     </w:rPr>
   </w:style>
-  <w:style w:type="character" w:default="1" w:styleId="Tipodeletrapredefinidodopargrafo">
+  <w:style w:type="character" w:default="1" w:styleId="DefaultParagraphFont">
     <w:name w:val="Default Paragraph Font"/>
     <w:uiPriority w:val="1"/>
     <w:semiHidden/>
     <w:unhideWhenUsed/>
   </w:style>
-  <w:style w:type="table" w:default="1" w:styleId="Tabelanormal">
+  <w:style w:type="table" w:default="1" w:styleId="TableNormal">
     <w:name w:val="Normal Table"/>
     <w:uiPriority w:val="99"/>
     <w:semiHidden/>
@@ -4197,17 +4025,17 @@
       </w:tblCellMar>
     </w:tblPr>
   </w:style>
-  <w:style w:type="numbering" w:default="1" w:styleId="Semlista">
+  <w:style w:type="numbering" w:default="1" w:styleId="NoList">
     <w:name w:val="No List"/>
     <w:uiPriority w:val="99"/>
     <w:semiHidden/>
     <w:unhideWhenUsed/>
   </w:style>
-  <w:style w:type="paragraph" w:styleId="Ttulo">
+  <w:style w:type="paragraph" w:styleId="Title">
     <w:name w:val="Title"/>
     <w:basedOn w:val="Normal"/>
     <w:next w:val="Normal"/>
-    <w:link w:val="TtuloCarter"/>
+    <w:link w:val="TitleChar"/>
     <w:uiPriority w:val="10"/>
     <w:qFormat/>
     <w:rsid w:val="00C92E4A"/>
@@ -4223,10 +4051,10 @@
       <w:szCs w:val="56"/>
     </w:rPr>
   </w:style>
-  <w:style w:type="character" w:customStyle="1" w:styleId="TtuloCarter">
-    <w:name w:val="Título Caráter"/>
-    <w:basedOn w:val="Tipodeletrapredefinidodopargrafo"/>
-    <w:link w:val="Ttulo"/>
+  <w:style w:type="character" w:customStyle="1" w:styleId="TitleChar">
+    <w:name w:val="Title Char"/>
+    <w:basedOn w:val="DefaultParagraphFont"/>
+    <w:link w:val="Title"/>
     <w:uiPriority w:val="10"/>
     <w:rsid w:val="00C92E4A"/>
     <w:rPr>
@@ -4237,10 +4065,10 @@
       <w:szCs w:val="56"/>
     </w:rPr>
   </w:style>
-  <w:style w:type="character" w:customStyle="1" w:styleId="Ttulo1Carter">
-    <w:name w:val="Título 1 Caráter"/>
-    <w:basedOn w:val="Tipodeletrapredefinidodopargrafo"/>
-    <w:link w:val="Ttulo1"/>
+  <w:style w:type="character" w:customStyle="1" w:styleId="Heading1Char">
+    <w:name w:val="Heading 1 Char"/>
+    <w:basedOn w:val="DefaultParagraphFont"/>
+    <w:link w:val="Heading1"/>
     <w:uiPriority w:val="9"/>
     <w:rsid w:val="00603253"/>
     <w:rPr>
@@ -4251,7 +4079,7 @@
       <w:lang w:val="pt-PT"/>
     </w:rPr>
   </w:style>
-  <w:style w:type="paragraph" w:styleId="PargrafodaLista">
+  <w:style w:type="paragraph" w:styleId="ListParagraph">
     <w:name w:val="List Paragraph"/>
     <w:basedOn w:val="Normal"/>
     <w:uiPriority w:val="34"/>
@@ -4262,9 +4090,9 @@
       <w:contextualSpacing/>
     </w:pPr>
   </w:style>
-  <w:style w:type="table" w:styleId="TabelacomGrelha">
+  <w:style w:type="table" w:styleId="TableGrid">
     <w:name w:val="Table Grid"/>
-    <w:basedOn w:val="Tabelanormal"/>
+    <w:basedOn w:val="TableNormal"/>
     <w:uiPriority w:val="39"/>
     <w:rsid w:val="00B45A2D"/>
     <w:pPr>
@@ -4281,9 +4109,9 @@
       </w:tblBorders>
     </w:tblPr>
   </w:style>
-  <w:style w:type="character" w:styleId="Forte">
+  <w:style w:type="character" w:styleId="Strong">
     <w:name w:val="Strong"/>
-    <w:basedOn w:val="Tipodeletrapredefinidodopargrafo"/>
+    <w:basedOn w:val="DefaultParagraphFont"/>
     <w:uiPriority w:val="22"/>
     <w:qFormat/>
     <w:rsid w:val="006112D9"/>
@@ -4292,9 +4120,9 @@
       <w:bCs/>
     </w:rPr>
   </w:style>
-  <w:style w:type="character" w:styleId="Hiperligao">
+  <w:style w:type="character" w:styleId="Hyperlink">
     <w:name w:val="Hyperlink"/>
-    <w:basedOn w:val="Tipodeletrapredefinidodopargrafo"/>
+    <w:basedOn w:val="DefaultParagraphFont"/>
     <w:uiPriority w:val="99"/>
     <w:unhideWhenUsed/>
     <w:rsid w:val="004C0B4F"/>
@@ -4303,9 +4131,9 @@
       <w:u w:val="single"/>
     </w:rPr>
   </w:style>
-  <w:style w:type="character" w:styleId="MenoNoResolvida">
+  <w:style w:type="character" w:styleId="UnresolvedMention">
     <w:name w:val="Unresolved Mention"/>
-    <w:basedOn w:val="Tipodeletrapredefinidodopargrafo"/>
+    <w:basedOn w:val="DefaultParagraphFont"/>
     <w:uiPriority w:val="99"/>
     <w:semiHidden/>
     <w:unhideWhenUsed/>
@@ -4321,7 +4149,7 @@
 <file path=word/charts/chart1.xml><?xml version="1.0" encoding="utf-8"?>
 <c:chartSpace xmlns:c="http://schemas.openxmlformats.org/drawingml/2006/chart" xmlns:a="http://schemas.openxmlformats.org/drawingml/2006/main" xmlns:r="http://schemas.openxmlformats.org/officeDocument/2006/relationships" xmlns:c16r2="http://schemas.microsoft.com/office/drawing/2015/06/chart">
   <c:date1904 val="0"/>
-  <c:lang val="pt-PT"/>
+  <c:lang val="en-US"/>
   <c:roundedCorners val="0"/>
   <mc:AlternateContent xmlns:mc="http://schemas.openxmlformats.org/markup-compatibility/2006">
     <mc:Choice xmlns:c14="http://schemas.microsoft.com/office/drawing/2007/8/2/chart" Requires="c14">
@@ -4549,7 +4377,7 @@
                   <a:cs typeface="+mn-cs"/>
                 </a:defRPr>
               </a:pPr>
-              <a:endParaRPr lang="pt-PT"/>
+              <a:endParaRPr lang="en-US"/>
             </a:p>
           </c:txPr>
         </c:title>
@@ -4587,7 +4415,7 @@
                 <a:cs typeface="+mn-cs"/>
               </a:defRPr>
             </a:pPr>
-            <a:endParaRPr lang="pt-PT"/>
+            <a:endParaRPr lang="en-US"/>
           </a:p>
         </c:txPr>
         <c:crossAx val="594576824"/>
@@ -4670,7 +4498,7 @@
                   <a:cs typeface="+mn-cs"/>
                 </a:defRPr>
               </a:pPr>
-              <a:endParaRPr lang="pt-PT"/>
+              <a:endParaRPr lang="en-US"/>
             </a:p>
           </c:txPr>
         </c:title>
@@ -4708,7 +4536,7 @@
                 <a:cs typeface="+mn-cs"/>
               </a:defRPr>
             </a:pPr>
-            <a:endParaRPr lang="pt-PT"/>
+            <a:endParaRPr lang="en-US"/>
           </a:p>
         </c:txPr>
         <c:crossAx val="594575512"/>
@@ -4756,7 +4584,7 @@
       <a:pPr>
         <a:defRPr/>
       </a:pPr>
-      <a:endParaRPr lang="pt-PT"/>
+      <a:endParaRPr lang="en-US"/>
     </a:p>
   </c:txPr>
   <c:externalData r:id="rId4">
@@ -4768,7 +4596,7 @@
 <file path=word/charts/chart2.xml><?xml version="1.0" encoding="utf-8"?>
 <c:chartSpace xmlns:c="http://schemas.openxmlformats.org/drawingml/2006/chart" xmlns:a="http://schemas.openxmlformats.org/drawingml/2006/main" xmlns:r="http://schemas.openxmlformats.org/officeDocument/2006/relationships" xmlns:c16r2="http://schemas.microsoft.com/office/drawing/2015/06/chart">
   <c:date1904 val="0"/>
-  <c:lang val="pt-PT"/>
+  <c:lang val="en-US"/>
   <c:roundedCorners val="0"/>
   <mc:AlternateContent xmlns:mc="http://schemas.openxmlformats.org/markup-compatibility/2006">
     <mc:Choice xmlns:c14="http://schemas.microsoft.com/office/drawing/2007/8/2/chart" Requires="c14">
@@ -4985,7 +4813,7 @@
                   <a:cs typeface="+mn-cs"/>
                 </a:defRPr>
               </a:pPr>
-              <a:endParaRPr lang="pt-PT"/>
+              <a:endParaRPr lang="en-US"/>
             </a:p>
           </c:txPr>
         </c:title>
@@ -5023,7 +4851,7 @@
                 <a:cs typeface="+mn-cs"/>
               </a:defRPr>
             </a:pPr>
-            <a:endParaRPr lang="pt-PT"/>
+            <a:endParaRPr lang="en-US"/>
           </a:p>
         </c:txPr>
         <c:crossAx val="356214144"/>
@@ -5106,7 +4934,7 @@
                   <a:cs typeface="+mn-cs"/>
                 </a:defRPr>
               </a:pPr>
-              <a:endParaRPr lang="pt-PT"/>
+              <a:endParaRPr lang="en-US"/>
             </a:p>
           </c:txPr>
         </c:title>
@@ -5144,7 +4972,7 @@
                 <a:cs typeface="+mn-cs"/>
               </a:defRPr>
             </a:pPr>
-            <a:endParaRPr lang="pt-PT"/>
+            <a:endParaRPr lang="en-US"/>
           </a:p>
         </c:txPr>
         <c:crossAx val="356220376"/>
@@ -5192,7 +5020,7 @@
       <a:pPr>
         <a:defRPr/>
       </a:pPr>
-      <a:endParaRPr lang="pt-PT"/>
+      <a:endParaRPr lang="en-US"/>
     </a:p>
   </c:txPr>
   <c:externalData r:id="rId3">
@@ -6899,7 +6727,7 @@
 </file>
 
 <file path=customXml/itemProps1.xml><?xml version="1.0" encoding="utf-8"?>
-<ds:datastoreItem xmlns:ds="http://schemas.openxmlformats.org/officeDocument/2006/customXml" ds:itemID="{23165B57-EE1B-4AA0-846E-AAAF16A86002}">
+<ds:datastoreItem xmlns:ds="http://schemas.openxmlformats.org/officeDocument/2006/customXml" ds:itemID="{CAC1233D-A4E0-44E7-9858-B294722FD2A4}">
   <ds:schemaRefs>
     <ds:schemaRef ds:uri="http://schemas.openxmlformats.org/officeDocument/2006/bibliography"/>
   </ds:schemaRefs>

</xml_diff>

<commit_message>
alterei o 3 que estava confuso
</commit_message>
<xml_diff>
--- a/relatorioASA.docx
+++ b/relatorioASA.docx
@@ -106,7 +106,7 @@
     </w:p>
     <w:p>
       <w:pPr>
-        <w:pStyle w:val="Heading1"/>
+        <w:pStyle w:val="Ttulo1"/>
         <w:jc w:val="both"/>
         <w:rPr>
           <w:b/>
@@ -326,7 +326,7 @@
     </w:p>
     <w:p>
       <w:pPr>
-        <w:pStyle w:val="Heading1"/>
+        <w:pStyle w:val="Ttulo1"/>
         <w:jc w:val="both"/>
         <w:rPr>
           <w:b/>
@@ -1095,7 +1095,7 @@
     </w:p>
     <w:p>
       <w:pPr>
-        <w:pStyle w:val="ListParagraph"/>
+        <w:pStyle w:val="PargrafodaLista"/>
         <w:numPr>
           <w:ilvl w:val="0"/>
           <w:numId w:val="1"/>
@@ -1132,7 +1132,7 @@
     </w:p>
     <w:p>
       <w:pPr>
-        <w:pStyle w:val="ListParagraph"/>
+        <w:pStyle w:val="PargrafodaLista"/>
         <w:numPr>
           <w:ilvl w:val="0"/>
           <w:numId w:val="1"/>
@@ -1179,7 +1179,7 @@
     </w:p>
     <w:p>
       <w:pPr>
-        <w:pStyle w:val="ListParagraph"/>
+        <w:pStyle w:val="PargrafodaLista"/>
         <w:numPr>
           <w:ilvl w:val="1"/>
           <w:numId w:val="1"/>
@@ -1304,8 +1304,6 @@
         </w:rPr>
         <w:t xml:space="preserve"> possuem</w:t>
       </w:r>
-      <w:bookmarkStart w:id="0" w:name="_GoBack"/>
-      <w:bookmarkEnd w:id="0"/>
       <w:r>
         <w:rPr>
           <w:sz w:val="24"/>
@@ -1330,7 +1328,7 @@
     </w:p>
     <w:p>
       <w:pPr>
-        <w:pStyle w:val="ListParagraph"/>
+        <w:pStyle w:val="PargrafodaLista"/>
         <w:numPr>
           <w:ilvl w:val="1"/>
           <w:numId w:val="1"/>
@@ -1404,7 +1402,7 @@
     </w:p>
     <w:p>
       <w:pPr>
-        <w:pStyle w:val="ListParagraph"/>
+        <w:pStyle w:val="PargrafodaLista"/>
         <w:numPr>
           <w:ilvl w:val="1"/>
           <w:numId w:val="1"/>
@@ -1503,7 +1501,7 @@
     </w:p>
     <w:p>
       <w:pPr>
-        <w:pStyle w:val="ListParagraph"/>
+        <w:pStyle w:val="PargrafodaLista"/>
         <w:numPr>
           <w:ilvl w:val="0"/>
           <w:numId w:val="1"/>
@@ -1520,70 +1518,49 @@
           <w:sz w:val="24"/>
           <w:szCs w:val="24"/>
         </w:rPr>
-        <w:t>Calcula-se</w:t>
-      </w:r>
-      <w:r>
-        <w:rPr>
-          <w:sz w:val="24"/>
-          <w:szCs w:val="24"/>
-        </w:rPr>
-        <w:t xml:space="preserve"> o peso total da segmentação. Uma vez que a</w:t>
-      </w:r>
-      <w:r>
-        <w:rPr>
-          <w:sz w:val="24"/>
-          <w:szCs w:val="24"/>
-        </w:rPr>
-        <w:t xml:space="preserve"> origem </w:t>
-      </w:r>
-      <w:r>
-        <w:rPr>
-          <w:sz w:val="24"/>
-          <w:szCs w:val="24"/>
-        </w:rPr>
-        <w:t xml:space="preserve">é o vértice que representa o 1º plano e o destino é o vértice que representa </w:t>
-      </w:r>
-      <w:r>
-        <w:rPr>
-          <w:sz w:val="24"/>
-          <w:szCs w:val="24"/>
-        </w:rPr>
-        <w:t>o cenário, então os vértices que pertencem ao conjunto da origem são também de 1º plano e os restante</w:t>
-      </w:r>
-      <w:r>
-        <w:rPr>
-          <w:sz w:val="24"/>
-          <w:szCs w:val="24"/>
-        </w:rPr>
-        <w:t>s</w:t>
-      </w:r>
-      <w:r>
-        <w:rPr>
-          <w:sz w:val="24"/>
-          <w:szCs w:val="24"/>
-        </w:rPr>
-        <w:t xml:space="preserve"> são de cenário. </w:t>
-      </w:r>
-      <w:r>
-        <w:rPr>
-          <w:sz w:val="24"/>
-          <w:szCs w:val="24"/>
-        </w:rPr>
-        <w:t xml:space="preserve">Assim sendo, os </w:t>
-      </w:r>
-      <w:r>
-        <w:rPr>
-          <w:sz w:val="24"/>
-          <w:szCs w:val="24"/>
-        </w:rPr>
-        <w:t xml:space="preserve">vértices de 1º plano </w:t>
-      </w:r>
-      <w:r>
-        <w:rPr>
-          <w:sz w:val="24"/>
-          <w:szCs w:val="24"/>
-        </w:rPr>
-        <w:t>contribuem com o seu peso de cenário enquanto os vértices de cenário contribuem com o seu peso de 1º plano</w:t>
+        <w:t>C</w:t>
+      </w:r>
+      <w:r>
+        <w:rPr>
+          <w:sz w:val="24"/>
+          <w:szCs w:val="24"/>
+        </w:rPr>
+        <w:t>á</w:t>
+      </w:r>
+      <w:r>
+        <w:rPr>
+          <w:sz w:val="24"/>
+          <w:szCs w:val="24"/>
+        </w:rPr>
+        <w:t>lcul</w:t>
+      </w:r>
+      <w:r>
+        <w:rPr>
+          <w:sz w:val="24"/>
+          <w:szCs w:val="24"/>
+        </w:rPr>
+        <w:t>o</w:t>
+      </w:r>
+      <w:r>
+        <w:rPr>
+          <w:sz w:val="24"/>
+          <w:szCs w:val="24"/>
+        </w:rPr>
+        <w:t xml:space="preserve"> o peso total da segmentação</w:t>
+      </w:r>
+      <w:r>
+        <w:rPr>
+          <w:sz w:val="24"/>
+          <w:szCs w:val="24"/>
+        </w:rPr>
+        <w:t>:</w:t>
+      </w:r>
+      <w:r>
+        <w:rPr>
+          <w:sz w:val="24"/>
+          <w:szCs w:val="24"/>
+        </w:rPr>
+        <w:t xml:space="preserve"> Uma vez que a origem é o vértice que representa o 1º plano e o destino é o vértice que representa o cenário, então os vértices que pertencem ao conjunto da origem não contribuem para as contas associadas ao 1º plano, o mesmo acontece para os restantes vértices, mas para as contas associadas ao cenário. Assim sendo, os vértices do conjunto da origem contribuem com o seu peso de cenário (representando os pixéis de cenário) enquanto os vértices do conjunto do destino contribuem com o seu peso de 1º plano (representando os pixéis de 1º plano). Para contribuição do corte (ligações entre os dois conjuntos) é feita a verificação de quais os vértices que ligam a vértices do conjunto oposto, considerando o peso dessas</w:t>
       </w:r>
       <w:r>
         <w:rPr>
@@ -1591,60 +1568,11 @@
           <w:szCs w:val="24"/>
         </w:rPr>
         <w:t>.</w:t>
-      </w:r>
-      <w:r>
-        <w:rPr>
-          <w:sz w:val="24"/>
-          <w:szCs w:val="24"/>
-        </w:rPr>
-        <w:t xml:space="preserve"> </w:t>
-      </w:r>
-      <w:r>
-        <w:rPr>
-          <w:sz w:val="24"/>
-          <w:szCs w:val="24"/>
-        </w:rPr>
-        <w:t>Para</w:t>
-      </w:r>
-      <w:r>
-        <w:rPr>
-          <w:sz w:val="24"/>
-          <w:szCs w:val="24"/>
-        </w:rPr>
-        <w:t xml:space="preserve"> contribuição do corte</w:t>
-      </w:r>
-      <w:r>
-        <w:rPr>
-          <w:sz w:val="24"/>
-          <w:szCs w:val="24"/>
-        </w:rPr>
-        <w:t xml:space="preserve"> (ligações entre os dois conjuntos) é</w:t>
-      </w:r>
-      <w:r>
-        <w:rPr>
-          <w:sz w:val="24"/>
-          <w:szCs w:val="24"/>
-        </w:rPr>
-        <w:t xml:space="preserve"> feita a verificação de quais os vértices que </w:t>
-      </w:r>
-      <w:r>
-        <w:rPr>
-          <w:sz w:val="24"/>
-          <w:szCs w:val="24"/>
-        </w:rPr>
-        <w:t>ligam a vértices do conjunto oposto</w:t>
-      </w:r>
-      <w:r>
-        <w:rPr>
-          <w:sz w:val="24"/>
-          <w:szCs w:val="24"/>
-        </w:rPr>
-        <w:t>, considerando o peso dessas.</w:t>
       </w:r>
     </w:p>
     <w:p>
       <w:pPr>
-        <w:pStyle w:val="ListParagraph"/>
+        <w:pStyle w:val="PargrafodaLista"/>
         <w:numPr>
           <w:ilvl w:val="0"/>
           <w:numId w:val="1"/>
@@ -1754,7 +1682,28 @@
           <w:sz w:val="24"/>
           <w:szCs w:val="24"/>
         </w:rPr>
-        <w:t>por um “P” se for de 1º plano ou com um “C” se for de cenário</w:t>
+        <w:t>por um “P” se for de 1º plano</w:t>
+      </w:r>
+      <w:r>
+        <w:rPr>
+          <w:sz w:val="24"/>
+          <w:szCs w:val="24"/>
+        </w:rPr>
+        <w:t xml:space="preserve"> (se contribuir para as contas de 1º plano)</w:t>
+      </w:r>
+      <w:r>
+        <w:rPr>
+          <w:sz w:val="24"/>
+          <w:szCs w:val="24"/>
+        </w:rPr>
+        <w:t xml:space="preserve"> ou com um “C” se for de cenário</w:t>
+      </w:r>
+      <w:r>
+        <w:rPr>
+          <w:sz w:val="24"/>
+          <w:szCs w:val="24"/>
+        </w:rPr>
+        <w:t xml:space="preserve"> (se contribuir para as contas de cenário)</w:t>
       </w:r>
       <w:r>
         <w:rPr>
@@ -1788,7 +1737,7 @@
     </w:p>
     <w:p>
       <w:pPr>
-        <w:pStyle w:val="ListParagraph"/>
+        <w:pStyle w:val="PargrafodaLista"/>
         <w:ind w:left="1134"/>
         <w:jc w:val="both"/>
         <w:rPr>
@@ -1799,7 +1748,7 @@
     </w:p>
     <w:p>
       <w:pPr>
-        <w:pStyle w:val="Heading1"/>
+        <w:pStyle w:val="Ttulo1"/>
         <w:rPr>
           <w:b/>
           <w:sz w:val="24"/>
@@ -2063,146 +2012,131 @@
     </w:p>
     <w:p>
       <w:pPr>
-        <w:rPr>
-          <w:sz w:val="24"/>
-          <w:szCs w:val="24"/>
-        </w:rPr>
-      </w:pPr>
-      <w:r>
-        <w:rPr>
-          <w:sz w:val="24"/>
-          <w:szCs w:val="24"/>
-        </w:rPr>
-        <w:br w:type="page"/>
+        <w:ind w:firstLine="567"/>
+        <w:jc w:val="both"/>
+        <w:rPr>
+          <w:sz w:val="24"/>
+          <w:szCs w:val="24"/>
+        </w:rPr>
+      </w:pPr>
+      <w:r>
+        <w:rPr>
+          <w:sz w:val="24"/>
+          <w:szCs w:val="24"/>
+        </w:rPr>
+        <w:lastRenderedPageBreak/>
+        <w:t>Quanto à complexidade espacial</w:t>
+      </w:r>
+      <w:r>
+        <w:rPr>
+          <w:sz w:val="24"/>
+          <w:szCs w:val="24"/>
+        </w:rPr>
+        <w:t xml:space="preserve"> estima-se que </w:t>
+      </w:r>
+      <w:r>
+        <w:rPr>
+          <w:sz w:val="24"/>
+          <w:szCs w:val="24"/>
+        </w:rPr>
+        <w:t>tenha um limite assin</w:t>
+      </w:r>
+      <w:r>
+        <w:rPr>
+          <w:sz w:val="24"/>
+          <w:szCs w:val="24"/>
+        </w:rPr>
+        <w:t>tótico</w:t>
+      </w:r>
+      <w:r>
+        <w:rPr>
+          <w:sz w:val="24"/>
+          <w:szCs w:val="24"/>
+        </w:rPr>
+        <w:t xml:space="preserve"> de O(V)</w:t>
+      </w:r>
+      <w:r>
+        <w:rPr>
+          <w:sz w:val="24"/>
+          <w:szCs w:val="24"/>
+        </w:rPr>
+        <w:t>, visto que para a representação d</w:t>
+      </w:r>
+      <w:r>
+        <w:rPr>
+          <w:sz w:val="24"/>
+          <w:szCs w:val="24"/>
+        </w:rPr>
+        <w:t>o grafo</w:t>
+      </w:r>
+      <w:r>
+        <w:rPr>
+          <w:sz w:val="24"/>
+          <w:szCs w:val="24"/>
+        </w:rPr>
+        <w:t xml:space="preserve"> (imagem captada)</w:t>
+      </w:r>
+      <w:r>
+        <w:rPr>
+          <w:sz w:val="24"/>
+          <w:szCs w:val="24"/>
+        </w:rPr>
+        <w:t xml:space="preserve"> é guardado </w:t>
+      </w:r>
+      <w:r>
+        <w:rPr>
+          <w:sz w:val="24"/>
+          <w:szCs w:val="24"/>
+        </w:rPr>
+        <w:t xml:space="preserve">uma matriz de </w:t>
+      </w:r>
+      <w:r>
+        <w:rPr>
+          <w:sz w:val="24"/>
+          <w:szCs w:val="24"/>
+        </w:rPr>
+        <w:t>dimensões V linhas por 6</w:t>
+      </w:r>
+      <w:r>
+        <w:rPr>
+          <w:sz w:val="24"/>
+          <w:szCs w:val="24"/>
+        </w:rPr>
+        <w:t xml:space="preserve"> </w:t>
+      </w:r>
+      <w:r>
+        <w:rPr>
+          <w:sz w:val="24"/>
+          <w:szCs w:val="24"/>
+        </w:rPr>
+        <w:t>colunas (com exceção da linha para o vértice P, que tem V colunas)</w:t>
+      </w:r>
+      <w:r>
+        <w:rPr>
+          <w:sz w:val="24"/>
+          <w:szCs w:val="24"/>
+        </w:rPr>
+        <w:t xml:space="preserve"> e visto ainda que as outras estruturas auxiliares também são vetores de V elementos</w:t>
+      </w:r>
+      <w:r>
+        <w:rPr>
+          <w:sz w:val="24"/>
+          <w:szCs w:val="24"/>
+        </w:rPr>
+        <w:t xml:space="preserve">. </w:t>
       </w:r>
     </w:p>
     <w:p>
       <w:pPr>
-        <w:ind w:firstLine="567"/>
-        <w:jc w:val="both"/>
-        <w:rPr>
-          <w:sz w:val="24"/>
-          <w:szCs w:val="24"/>
-        </w:rPr>
-      </w:pPr>
-      <w:r>
-        <w:rPr>
-          <w:sz w:val="24"/>
-          <w:szCs w:val="24"/>
-        </w:rPr>
-        <w:lastRenderedPageBreak/>
-        <w:t>Quanto à complexidade espacial</w:t>
-      </w:r>
-      <w:r>
-        <w:rPr>
-          <w:sz w:val="24"/>
-          <w:szCs w:val="24"/>
-        </w:rPr>
-        <w:t xml:space="preserve"> estima-se que </w:t>
-      </w:r>
-      <w:r>
-        <w:rPr>
-          <w:sz w:val="24"/>
-          <w:szCs w:val="24"/>
-        </w:rPr>
-        <w:t>tenha um limite assin</w:t>
-      </w:r>
-      <w:r>
-        <w:rPr>
-          <w:sz w:val="24"/>
-          <w:szCs w:val="24"/>
-        </w:rPr>
-        <w:t>tótico</w:t>
-      </w:r>
-      <w:r>
-        <w:rPr>
-          <w:sz w:val="24"/>
-          <w:szCs w:val="24"/>
-        </w:rPr>
-        <w:t xml:space="preserve"> de O(V)</w:t>
-      </w:r>
-      <w:r>
-        <w:rPr>
-          <w:sz w:val="24"/>
-          <w:szCs w:val="24"/>
-        </w:rPr>
-        <w:t>, visto que para a representação d</w:t>
-      </w:r>
-      <w:r>
-        <w:rPr>
-          <w:sz w:val="24"/>
-          <w:szCs w:val="24"/>
-        </w:rPr>
-        <w:t>o grafo</w:t>
-      </w:r>
-      <w:r>
-        <w:rPr>
-          <w:sz w:val="24"/>
-          <w:szCs w:val="24"/>
-        </w:rPr>
-        <w:t xml:space="preserve"> (imagem captada)</w:t>
-      </w:r>
-      <w:r>
-        <w:rPr>
-          <w:sz w:val="24"/>
-          <w:szCs w:val="24"/>
-        </w:rPr>
-        <w:t xml:space="preserve"> é guardado </w:t>
-      </w:r>
-      <w:r>
-        <w:rPr>
-          <w:sz w:val="24"/>
-          <w:szCs w:val="24"/>
-        </w:rPr>
-        <w:t xml:space="preserve">uma matriz de </w:t>
-      </w:r>
-      <w:r>
-        <w:rPr>
-          <w:sz w:val="24"/>
-          <w:szCs w:val="24"/>
-        </w:rPr>
-        <w:t>dimensões V linhas por 6</w:t>
-      </w:r>
-      <w:r>
-        <w:rPr>
-          <w:sz w:val="24"/>
-          <w:szCs w:val="24"/>
-        </w:rPr>
-        <w:t xml:space="preserve"> </w:t>
-      </w:r>
-      <w:r>
-        <w:rPr>
-          <w:sz w:val="24"/>
-          <w:szCs w:val="24"/>
-        </w:rPr>
-        <w:t>colunas (com exceção da linha para o vértice P, que tem V colunas)</w:t>
-      </w:r>
-      <w:r>
-        <w:rPr>
-          <w:sz w:val="24"/>
-          <w:szCs w:val="24"/>
-        </w:rPr>
-        <w:t xml:space="preserve"> e visto ainda que as outras estruturas auxiliares também são vetores de V elementos</w:t>
-      </w:r>
-      <w:r>
-        <w:rPr>
-          <w:sz w:val="24"/>
-          <w:szCs w:val="24"/>
-        </w:rPr>
-        <w:t xml:space="preserve">. </w:t>
-      </w:r>
+        <w:rPr>
+          <w:sz w:val="24"/>
+          <w:szCs w:val="24"/>
+        </w:rPr>
+      </w:pPr>
     </w:p>
     <w:p>
       <w:pPr>
-        <w:rPr>
-          <w:sz w:val="24"/>
-          <w:szCs w:val="24"/>
-        </w:rPr>
-      </w:pPr>
-    </w:p>
-    <w:p>
-      <w:pPr>
-        <w:pStyle w:val="Heading1"/>
+        <w:pStyle w:val="Ttulo1"/>
         <w:rPr>
           <w:b/>
           <w:sz w:val="24"/>
@@ -2458,7 +2392,7 @@
     </w:p>
     <w:tbl>
       <w:tblPr>
-        <w:tblStyle w:val="TableGrid"/>
+        <w:tblStyle w:val="TabelacomGrelha"/>
         <w:tblW w:w="0" w:type="auto"/>
         <w:tblInd w:w="1134" w:type="dxa"/>
         <w:tblLook w:val="04A0" w:firstRow="1" w:lastRow="0" w:firstColumn="1" w:lastColumn="0" w:noHBand="0" w:noVBand="1"/>
@@ -2475,7 +2409,7 @@
           </w:tcPr>
           <w:p>
             <w:pPr>
-              <w:pStyle w:val="ListParagraph"/>
+              <w:pStyle w:val="PargrafodaLista"/>
               <w:ind w:left="0"/>
               <w:jc w:val="center"/>
               <w:rPr>
@@ -2504,7 +2438,7 @@
           </w:tcPr>
           <w:p>
             <w:pPr>
-              <w:pStyle w:val="ListParagraph"/>
+              <w:pStyle w:val="PargrafodaLista"/>
               <w:ind w:left="0"/>
               <w:jc w:val="center"/>
               <w:rPr>
@@ -2533,7 +2467,7 @@
           </w:tcPr>
           <w:p>
             <w:pPr>
-              <w:pStyle w:val="ListParagraph"/>
+              <w:pStyle w:val="PargrafodaLista"/>
               <w:ind w:left="0"/>
               <w:jc w:val="center"/>
               <w:rPr>
@@ -2565,7 +2499,7 @@
           </w:tcPr>
           <w:p>
             <w:pPr>
-              <w:pStyle w:val="ListParagraph"/>
+              <w:pStyle w:val="PargrafodaLista"/>
               <w:ind w:left="0"/>
               <w:jc w:val="center"/>
               <w:rPr>
@@ -2590,7 +2524,7 @@
           </w:tcPr>
           <w:p>
             <w:pPr>
-              <w:pStyle w:val="ListParagraph"/>
+              <w:pStyle w:val="PargrafodaLista"/>
               <w:ind w:left="0"/>
               <w:jc w:val="center"/>
               <w:rPr>
@@ -2629,7 +2563,7 @@
           </w:tcPr>
           <w:p>
             <w:pPr>
-              <w:pStyle w:val="ListParagraph"/>
+              <w:pStyle w:val="PargrafodaLista"/>
               <w:ind w:left="0"/>
               <w:jc w:val="center"/>
               <w:rPr>
@@ -2670,7 +2604,7 @@
           </w:tcPr>
           <w:p>
             <w:pPr>
-              <w:pStyle w:val="ListParagraph"/>
+              <w:pStyle w:val="PargrafodaLista"/>
               <w:ind w:left="0"/>
               <w:jc w:val="center"/>
               <w:rPr>
@@ -2695,7 +2629,7 @@
           </w:tcPr>
           <w:p>
             <w:pPr>
-              <w:pStyle w:val="ListParagraph"/>
+              <w:pStyle w:val="PargrafodaLista"/>
               <w:ind w:left="0"/>
               <w:jc w:val="center"/>
               <w:rPr>
@@ -2734,7 +2668,7 @@
           </w:tcPr>
           <w:p>
             <w:pPr>
-              <w:pStyle w:val="ListParagraph"/>
+              <w:pStyle w:val="PargrafodaLista"/>
               <w:ind w:left="0"/>
               <w:jc w:val="center"/>
               <w:rPr>
@@ -2775,7 +2709,7 @@
           </w:tcPr>
           <w:p>
             <w:pPr>
-              <w:pStyle w:val="ListParagraph"/>
+              <w:pStyle w:val="PargrafodaLista"/>
               <w:ind w:left="0"/>
               <w:jc w:val="center"/>
               <w:rPr>
@@ -2800,7 +2734,7 @@
           </w:tcPr>
           <w:p>
             <w:pPr>
-              <w:pStyle w:val="ListParagraph"/>
+              <w:pStyle w:val="PargrafodaLista"/>
               <w:ind w:left="0"/>
               <w:jc w:val="center"/>
               <w:rPr>
@@ -2839,7 +2773,7 @@
           </w:tcPr>
           <w:p>
             <w:pPr>
-              <w:pStyle w:val="ListParagraph"/>
+              <w:pStyle w:val="PargrafodaLista"/>
               <w:ind w:left="0"/>
               <w:jc w:val="center"/>
               <w:rPr>
@@ -2880,7 +2814,7 @@
           </w:tcPr>
           <w:p>
             <w:pPr>
-              <w:pStyle w:val="ListParagraph"/>
+              <w:pStyle w:val="PargrafodaLista"/>
               <w:ind w:left="0"/>
               <w:jc w:val="center"/>
               <w:rPr>
@@ -2905,7 +2839,7 @@
           </w:tcPr>
           <w:p>
             <w:pPr>
-              <w:pStyle w:val="ListParagraph"/>
+              <w:pStyle w:val="PargrafodaLista"/>
               <w:ind w:left="0"/>
               <w:jc w:val="center"/>
               <w:rPr>
@@ -2944,7 +2878,7 @@
           </w:tcPr>
           <w:p>
             <w:pPr>
-              <w:pStyle w:val="ListParagraph"/>
+              <w:pStyle w:val="PargrafodaLista"/>
               <w:ind w:left="0"/>
               <w:jc w:val="center"/>
               <w:rPr>
@@ -2985,7 +2919,7 @@
           </w:tcPr>
           <w:p>
             <w:pPr>
-              <w:pStyle w:val="ListParagraph"/>
+              <w:pStyle w:val="PargrafodaLista"/>
               <w:ind w:left="0"/>
               <w:jc w:val="center"/>
               <w:rPr>
@@ -3010,7 +2944,7 @@
           </w:tcPr>
           <w:p>
             <w:pPr>
-              <w:pStyle w:val="ListParagraph"/>
+              <w:pStyle w:val="PargrafodaLista"/>
               <w:ind w:left="0"/>
               <w:jc w:val="center"/>
               <w:rPr>
@@ -3049,7 +2983,7 @@
           </w:tcPr>
           <w:p>
             <w:pPr>
-              <w:pStyle w:val="ListParagraph"/>
+              <w:pStyle w:val="PargrafodaLista"/>
               <w:ind w:left="0"/>
               <w:jc w:val="center"/>
               <w:rPr>
@@ -3090,7 +3024,7 @@
           </w:tcPr>
           <w:p>
             <w:pPr>
-              <w:pStyle w:val="ListParagraph"/>
+              <w:pStyle w:val="PargrafodaLista"/>
               <w:ind w:left="0"/>
               <w:jc w:val="center"/>
               <w:rPr>
@@ -3115,7 +3049,7 @@
           </w:tcPr>
           <w:p>
             <w:pPr>
-              <w:pStyle w:val="ListParagraph"/>
+              <w:pStyle w:val="PargrafodaLista"/>
               <w:ind w:left="0"/>
               <w:jc w:val="center"/>
               <w:rPr>
@@ -3154,7 +3088,7 @@
           </w:tcPr>
           <w:p>
             <w:pPr>
-              <w:pStyle w:val="ListParagraph"/>
+              <w:pStyle w:val="PargrafodaLista"/>
               <w:ind w:left="0"/>
               <w:jc w:val="center"/>
               <w:rPr>
@@ -3195,7 +3129,7 @@
           </w:tcPr>
           <w:p>
             <w:pPr>
-              <w:pStyle w:val="ListParagraph"/>
+              <w:pStyle w:val="PargrafodaLista"/>
               <w:ind w:left="0"/>
               <w:jc w:val="center"/>
               <w:rPr>
@@ -3220,7 +3154,7 @@
           </w:tcPr>
           <w:p>
             <w:pPr>
-              <w:pStyle w:val="ListParagraph"/>
+              <w:pStyle w:val="PargrafodaLista"/>
               <w:ind w:left="0"/>
               <w:jc w:val="center"/>
               <w:rPr>
@@ -3259,7 +3193,7 @@
           </w:tcPr>
           <w:p>
             <w:pPr>
-              <w:pStyle w:val="ListParagraph"/>
+              <w:pStyle w:val="PargrafodaLista"/>
               <w:ind w:left="0"/>
               <w:jc w:val="center"/>
               <w:rPr>
@@ -3314,7 +3248,7 @@
           </w:tcPr>
           <w:p>
             <w:pPr>
-              <w:pStyle w:val="ListParagraph"/>
+              <w:pStyle w:val="PargrafodaLista"/>
               <w:ind w:left="0"/>
               <w:jc w:val="center"/>
               <w:rPr>
@@ -3339,7 +3273,7 @@
           </w:tcPr>
           <w:p>
             <w:pPr>
-              <w:pStyle w:val="ListParagraph"/>
+              <w:pStyle w:val="PargrafodaLista"/>
               <w:ind w:left="0"/>
               <w:jc w:val="center"/>
               <w:rPr>
@@ -3378,7 +3312,7 @@
           </w:tcPr>
           <w:p>
             <w:pPr>
-              <w:pStyle w:val="ListParagraph"/>
+              <w:pStyle w:val="PargrafodaLista"/>
               <w:ind w:left="0"/>
               <w:jc w:val="center"/>
               <w:rPr>
@@ -3433,7 +3367,7 @@
           </w:tcPr>
           <w:p>
             <w:pPr>
-              <w:pStyle w:val="ListParagraph"/>
+              <w:pStyle w:val="PargrafodaLista"/>
               <w:ind w:left="0"/>
               <w:jc w:val="center"/>
               <w:rPr>
@@ -3458,7 +3392,7 @@
           </w:tcPr>
           <w:p>
             <w:pPr>
-              <w:pStyle w:val="ListParagraph"/>
+              <w:pStyle w:val="PargrafodaLista"/>
               <w:ind w:left="0"/>
               <w:jc w:val="center"/>
               <w:rPr>
@@ -3497,7 +3431,7 @@
           </w:tcPr>
           <w:p>
             <w:pPr>
-              <w:pStyle w:val="ListParagraph"/>
+              <w:pStyle w:val="PargrafodaLista"/>
               <w:ind w:left="0"/>
               <w:jc w:val="center"/>
               <w:rPr>
@@ -3552,7 +3486,7 @@
           </w:tcPr>
           <w:p>
             <w:pPr>
-              <w:pStyle w:val="ListParagraph"/>
+              <w:pStyle w:val="PargrafodaLista"/>
               <w:ind w:left="0"/>
               <w:jc w:val="center"/>
               <w:rPr>
@@ -3577,7 +3511,7 @@
           </w:tcPr>
           <w:p>
             <w:pPr>
-              <w:pStyle w:val="ListParagraph"/>
+              <w:pStyle w:val="PargrafodaLista"/>
               <w:ind w:left="0"/>
               <w:jc w:val="center"/>
               <w:rPr>
@@ -3616,7 +3550,7 @@
           </w:tcPr>
           <w:p>
             <w:pPr>
-              <w:pStyle w:val="ListParagraph"/>
+              <w:pStyle w:val="PargrafodaLista"/>
               <w:ind w:left="0"/>
               <w:jc w:val="center"/>
               <w:rPr>
@@ -3736,7 +3670,9 @@
         </w:rPr>
         <w:br w:type="page"/>
       </w:r>
+      <w:bookmarkStart w:id="0" w:name="_GoBack"/>
     </w:p>
+    <w:bookmarkEnd w:id="0"/>
     <w:p>
       <w:pPr>
         <w:ind w:left="567" w:firstLine="567"/>
@@ -3751,7 +3687,6 @@
         <w:rPr>
           <w:noProof/>
         </w:rPr>
-        <w:lastRenderedPageBreak/>
         <w:drawing>
           <wp:anchor distT="0" distB="0" distL="114300" distR="114300" simplePos="0" relativeHeight="251662336" behindDoc="1" locked="0" layoutInCell="1" allowOverlap="1" wp14:anchorId="30E6576D" wp14:editId="019C0D9D">
             <wp:simplePos x="0" y="0"/>
@@ -4105,7 +4040,7 @@
     </w:p>
     <w:p>
       <w:pPr>
-        <w:pStyle w:val="Heading1"/>
+        <w:pStyle w:val="Ttulo1"/>
         <w:rPr>
           <w:b/>
           <w:sz w:val="24"/>
@@ -5182,11 +5117,11 @@
       <w:lang w:val="pt-PT"/>
     </w:rPr>
   </w:style>
-  <w:style w:type="paragraph" w:styleId="Heading1">
+  <w:style w:type="paragraph" w:styleId="Ttulo1">
     <w:name w:val="heading 1"/>
     <w:basedOn w:val="Normal"/>
     <w:next w:val="Normal"/>
-    <w:link w:val="Heading1Char"/>
+    <w:link w:val="Ttulo1Carter"/>
     <w:uiPriority w:val="9"/>
     <w:qFormat/>
     <w:rsid w:val="00603253"/>
@@ -5203,13 +5138,13 @@
       <w:szCs w:val="32"/>
     </w:rPr>
   </w:style>
-  <w:style w:type="character" w:default="1" w:styleId="DefaultParagraphFont">
+  <w:style w:type="character" w:default="1" w:styleId="Tipodeletrapredefinidodopargrafo">
     <w:name w:val="Default Paragraph Font"/>
     <w:uiPriority w:val="1"/>
     <w:semiHidden/>
     <w:unhideWhenUsed/>
   </w:style>
-  <w:style w:type="table" w:default="1" w:styleId="TableNormal">
+  <w:style w:type="table" w:default="1" w:styleId="Tabelanormal">
     <w:name w:val="Normal Table"/>
     <w:uiPriority w:val="99"/>
     <w:semiHidden/>
@@ -5224,17 +5159,17 @@
       </w:tblCellMar>
     </w:tblPr>
   </w:style>
-  <w:style w:type="numbering" w:default="1" w:styleId="NoList">
+  <w:style w:type="numbering" w:default="1" w:styleId="Semlista">
     <w:name w:val="No List"/>
     <w:uiPriority w:val="99"/>
     <w:semiHidden/>
     <w:unhideWhenUsed/>
   </w:style>
-  <w:style w:type="paragraph" w:styleId="Title">
+  <w:style w:type="paragraph" w:styleId="Ttulo">
     <w:name w:val="Title"/>
     <w:basedOn w:val="Normal"/>
     <w:next w:val="Normal"/>
-    <w:link w:val="TitleChar"/>
+    <w:link w:val="TtuloCarter"/>
     <w:uiPriority w:val="10"/>
     <w:qFormat/>
     <w:rsid w:val="00C92E4A"/>
@@ -5250,10 +5185,10 @@
       <w:szCs w:val="56"/>
     </w:rPr>
   </w:style>
-  <w:style w:type="character" w:customStyle="1" w:styleId="TitleChar">
-    <w:name w:val="Title Char"/>
-    <w:basedOn w:val="DefaultParagraphFont"/>
-    <w:link w:val="Title"/>
+  <w:style w:type="character" w:customStyle="1" w:styleId="TtuloCarter">
+    <w:name w:val="Título Caráter"/>
+    <w:basedOn w:val="Tipodeletrapredefinidodopargrafo"/>
+    <w:link w:val="Ttulo"/>
     <w:uiPriority w:val="10"/>
     <w:rsid w:val="00C92E4A"/>
     <w:rPr>
@@ -5264,10 +5199,10 @@
       <w:szCs w:val="56"/>
     </w:rPr>
   </w:style>
-  <w:style w:type="character" w:customStyle="1" w:styleId="Heading1Char">
-    <w:name w:val="Heading 1 Char"/>
-    <w:basedOn w:val="DefaultParagraphFont"/>
-    <w:link w:val="Heading1"/>
+  <w:style w:type="character" w:customStyle="1" w:styleId="Ttulo1Carter">
+    <w:name w:val="Título 1 Caráter"/>
+    <w:basedOn w:val="Tipodeletrapredefinidodopargrafo"/>
+    <w:link w:val="Ttulo1"/>
     <w:uiPriority w:val="9"/>
     <w:rsid w:val="00603253"/>
     <w:rPr>
@@ -5278,7 +5213,7 @@
       <w:lang w:val="pt-PT"/>
     </w:rPr>
   </w:style>
-  <w:style w:type="paragraph" w:styleId="ListParagraph">
+  <w:style w:type="paragraph" w:styleId="PargrafodaLista">
     <w:name w:val="List Paragraph"/>
     <w:basedOn w:val="Normal"/>
     <w:uiPriority w:val="34"/>
@@ -5289,9 +5224,9 @@
       <w:contextualSpacing/>
     </w:pPr>
   </w:style>
-  <w:style w:type="table" w:styleId="TableGrid">
+  <w:style w:type="table" w:styleId="TabelacomGrelha">
     <w:name w:val="Table Grid"/>
-    <w:basedOn w:val="TableNormal"/>
+    <w:basedOn w:val="Tabelanormal"/>
     <w:uiPriority w:val="39"/>
     <w:rsid w:val="00B45A2D"/>
     <w:pPr>
@@ -5308,9 +5243,9 @@
       </w:tblBorders>
     </w:tblPr>
   </w:style>
-  <w:style w:type="character" w:styleId="Strong">
+  <w:style w:type="character" w:styleId="Forte">
     <w:name w:val="Strong"/>
-    <w:basedOn w:val="DefaultParagraphFont"/>
+    <w:basedOn w:val="Tipodeletrapredefinidodopargrafo"/>
     <w:uiPriority w:val="22"/>
     <w:qFormat/>
     <w:rsid w:val="006112D9"/>
@@ -5319,9 +5254,9 @@
       <w:bCs/>
     </w:rPr>
   </w:style>
-  <w:style w:type="character" w:styleId="Hyperlink">
+  <w:style w:type="character" w:styleId="Hiperligao">
     <w:name w:val="Hyperlink"/>
-    <w:basedOn w:val="DefaultParagraphFont"/>
+    <w:basedOn w:val="Tipodeletrapredefinidodopargrafo"/>
     <w:uiPriority w:val="99"/>
     <w:unhideWhenUsed/>
     <w:rsid w:val="004C0B4F"/>
@@ -5330,9 +5265,9 @@
       <w:u w:val="single"/>
     </w:rPr>
   </w:style>
-  <w:style w:type="character" w:styleId="UnresolvedMention">
+  <w:style w:type="character" w:styleId="MenoNoResolvida">
     <w:name w:val="Unresolved Mention"/>
-    <w:basedOn w:val="DefaultParagraphFont"/>
+    <w:basedOn w:val="Tipodeletrapredefinidodopargrafo"/>
     <w:uiPriority w:val="99"/>
     <w:semiHidden/>
     <w:unhideWhenUsed/>
@@ -5348,7 +5283,7 @@
 <file path=word/charts/chart1.xml><?xml version="1.0" encoding="utf-8"?>
 <c:chartSpace xmlns:c="http://schemas.openxmlformats.org/drawingml/2006/chart" xmlns:a="http://schemas.openxmlformats.org/drawingml/2006/main" xmlns:r="http://schemas.openxmlformats.org/officeDocument/2006/relationships" xmlns:c16r2="http://schemas.microsoft.com/office/drawing/2015/06/chart">
   <c:date1904 val="0"/>
-  <c:lang val="en-US"/>
+  <c:lang val="pt-PT"/>
   <c:roundedCorners val="0"/>
   <mc:AlternateContent xmlns:mc="http://schemas.openxmlformats.org/markup-compatibility/2006">
     <mc:Choice xmlns:c14="http://schemas.microsoft.com/office/drawing/2007/8/2/chart" Requires="c14">
@@ -5576,7 +5511,7 @@
                   <a:cs typeface="+mn-cs"/>
                 </a:defRPr>
               </a:pPr>
-              <a:endParaRPr lang="en-US"/>
+              <a:endParaRPr lang="pt-PT"/>
             </a:p>
           </c:txPr>
         </c:title>
@@ -5614,7 +5549,7 @@
                 <a:cs typeface="+mn-cs"/>
               </a:defRPr>
             </a:pPr>
-            <a:endParaRPr lang="en-US"/>
+            <a:endParaRPr lang="pt-PT"/>
           </a:p>
         </c:txPr>
         <c:crossAx val="480487032"/>
@@ -5714,7 +5649,7 @@
                   <a:cs typeface="+mn-cs"/>
                 </a:defRPr>
               </a:pPr>
-              <a:endParaRPr lang="en-US"/>
+              <a:endParaRPr lang="pt-PT"/>
             </a:p>
           </c:txPr>
         </c:title>
@@ -5752,7 +5687,7 @@
                 <a:cs typeface="+mn-cs"/>
               </a:defRPr>
             </a:pPr>
-            <a:endParaRPr lang="en-US"/>
+            <a:endParaRPr lang="pt-PT"/>
           </a:p>
         </c:txPr>
         <c:crossAx val="328480952"/>
@@ -5800,7 +5735,7 @@
       <a:pPr>
         <a:defRPr/>
       </a:pPr>
-      <a:endParaRPr lang="en-US"/>
+      <a:endParaRPr lang="pt-PT"/>
     </a:p>
   </c:txPr>
   <c:externalData r:id="rId3">
@@ -5812,7 +5747,7 @@
 <file path=word/charts/chart2.xml><?xml version="1.0" encoding="utf-8"?>
 <c:chartSpace xmlns:c="http://schemas.openxmlformats.org/drawingml/2006/chart" xmlns:a="http://schemas.openxmlformats.org/drawingml/2006/main" xmlns:r="http://schemas.openxmlformats.org/officeDocument/2006/relationships" xmlns:c16r2="http://schemas.microsoft.com/office/drawing/2015/06/chart">
   <c:date1904 val="0"/>
-  <c:lang val="en-US"/>
+  <c:lang val="pt-PT"/>
   <c:roundedCorners val="0"/>
   <mc:AlternateContent xmlns:mc="http://schemas.openxmlformats.org/markup-compatibility/2006">
     <mc:Choice xmlns:c14="http://schemas.microsoft.com/office/drawing/2007/8/2/chart" Requires="c14">
@@ -6043,7 +5978,7 @@
                   <a:cs typeface="+mn-cs"/>
                 </a:defRPr>
               </a:pPr>
-              <a:endParaRPr lang="en-US"/>
+              <a:endParaRPr lang="pt-PT"/>
             </a:p>
           </c:txPr>
         </c:title>
@@ -6081,7 +6016,7 @@
                 <a:cs typeface="+mn-cs"/>
               </a:defRPr>
             </a:pPr>
-            <a:endParaRPr lang="en-US"/>
+            <a:endParaRPr lang="pt-PT"/>
           </a:p>
         </c:txPr>
         <c:crossAx val="734699736"/>
@@ -6164,7 +6099,7 @@
                   <a:cs typeface="+mn-cs"/>
                 </a:defRPr>
               </a:pPr>
-              <a:endParaRPr lang="en-US"/>
+              <a:endParaRPr lang="pt-PT"/>
             </a:p>
           </c:txPr>
         </c:title>
@@ -6202,7 +6137,7 @@
                 <a:cs typeface="+mn-cs"/>
               </a:defRPr>
             </a:pPr>
-            <a:endParaRPr lang="en-US"/>
+            <a:endParaRPr lang="pt-PT"/>
           </a:p>
         </c:txPr>
         <c:crossAx val="734699080"/>
@@ -6250,7 +6185,7 @@
       <a:pPr>
         <a:defRPr/>
       </a:pPr>
-      <a:endParaRPr lang="en-US"/>
+      <a:endParaRPr lang="pt-PT"/>
     </a:p>
   </c:txPr>
   <c:externalData r:id="rId3">
@@ -7671,7 +7606,7 @@
 </file>
 
 <file path=customXml/itemProps1.xml><?xml version="1.0" encoding="utf-8"?>
-<ds:datastoreItem xmlns:ds="http://schemas.openxmlformats.org/officeDocument/2006/customXml" ds:itemID="{5BB75B88-0E58-420B-9FCC-5A551D1061AB}">
+<ds:datastoreItem xmlns:ds="http://schemas.openxmlformats.org/officeDocument/2006/customXml" ds:itemID="{514B99D9-D33C-4D93-B6A4-54BF57BBEF4C}">
   <ds:schemaRefs>
     <ds:schemaRef ds:uri="http://schemas.openxmlformats.org/officeDocument/2006/bibliography"/>
   </ds:schemaRefs>

</xml_diff>